<commit_message>
Added Pictures to Test Case 15
Title
</commit_message>
<xml_diff>
--- a/Test Cases/TestCase0015.docx
+++ b/Test Cases/TestCase0015.docx
@@ -70,40 +70,15 @@
           <w:sz w:val="26"/>
           <w:szCs w:val="26"/>
         </w:rPr>
-        <w:t xml:space="preserve"> </w:t>
-      </w:r>
-      <w:proofErr w:type="spellStart"/>
+        <w:t xml:space="preserve"> VirtuCards</w:t>
+      </w:r>
       <w:r>
         <w:rPr>
           <w:sz w:val="26"/>
           <w:szCs w:val="26"/>
         </w:rPr>
-        <w:t>VirtuCards</w:t>
-      </w:r>
-      <w:r>
-        <w:rPr>
-          <w:sz w:val="26"/>
-          <w:szCs w:val="26"/>
-        </w:rPr>
-        <w:t>Client</w:t>
-      </w:r>
-      <w:proofErr w:type="spellEnd"/>
-      <w:r>
-        <w:rPr>
-          <w:sz w:val="26"/>
-          <w:szCs w:val="26"/>
-        </w:rPr>
-        <w:t xml:space="preserve"> &amp; </w:t>
-      </w:r>
-      <w:proofErr w:type="spellStart"/>
-      <w:r>
-        <w:rPr>
-          <w:sz w:val="26"/>
-          <w:szCs w:val="26"/>
-        </w:rPr>
-        <w:t>VirtuCardsHost</w:t>
-      </w:r>
-      <w:proofErr w:type="spellEnd"/>
+        <w:t>Client &amp; VirtuCardsHost</w:t>
+      </w:r>
     </w:p>
     <w:p>
       <w:pPr>
@@ -226,16 +201,7 @@
           <w:sz w:val="24"/>
           <w:szCs w:val="24"/>
         </w:rPr>
-        <w:t xml:space="preserve">Start </w:t>
-      </w:r>
-      <w:proofErr w:type="spellStart"/>
-      <w:r>
-        <w:rPr>
-          <w:rFonts w:ascii="Arial" w:hAnsi="Arial" w:cs="Arial"/>
-          <w:sz w:val="24"/>
-          <w:szCs w:val="24"/>
-        </w:rPr>
-        <w:t>VirtuCard</w:t>
+        <w:t>Start VirtuCard</w:t>
       </w:r>
       <w:r>
         <w:rPr>
@@ -245,7 +211,6 @@
         </w:rPr>
         <w:t>Client</w:t>
       </w:r>
-      <w:proofErr w:type="spellEnd"/>
       <w:r>
         <w:rPr>
           <w:rFonts w:ascii="Arial" w:hAnsi="Arial" w:cs="Arial"/>
@@ -418,25 +383,7 @@
           <w:sz w:val="24"/>
           <w:szCs w:val="24"/>
         </w:rPr>
-        <w:t xml:space="preserve">Start </w:t>
-      </w:r>
-      <w:proofErr w:type="spellStart"/>
-      <w:r>
-        <w:rPr>
-          <w:rFonts w:ascii="Arial" w:hAnsi="Arial" w:cs="Arial"/>
-          <w:sz w:val="24"/>
-          <w:szCs w:val="24"/>
-        </w:rPr>
-        <w:t>VirtuCardHost</w:t>
-      </w:r>
-      <w:proofErr w:type="spellEnd"/>
-      <w:r>
-        <w:rPr>
-          <w:rFonts w:ascii="Arial" w:hAnsi="Arial" w:cs="Arial"/>
-          <w:sz w:val="24"/>
-          <w:szCs w:val="24"/>
-        </w:rPr>
-        <w:t xml:space="preserve"> application</w:t>
+        <w:t>Start VirtuCardHost application</w:t>
       </w:r>
     </w:p>
     <w:p>
@@ -458,25 +405,7 @@
           <w:sz w:val="24"/>
           <w:szCs w:val="24"/>
         </w:rPr>
-        <w:t xml:space="preserve">Repeat steps 2-7 but on the </w:t>
-      </w:r>
-      <w:proofErr w:type="spellStart"/>
-      <w:r>
-        <w:rPr>
-          <w:rFonts w:ascii="Arial" w:hAnsi="Arial" w:cs="Arial"/>
-          <w:sz w:val="24"/>
-          <w:szCs w:val="24"/>
-        </w:rPr>
-        <w:t>VirtuCardHost</w:t>
-      </w:r>
-      <w:proofErr w:type="spellEnd"/>
-      <w:r>
-        <w:rPr>
-          <w:rFonts w:ascii="Arial" w:hAnsi="Arial" w:cs="Arial"/>
-          <w:sz w:val="24"/>
-          <w:szCs w:val="24"/>
-        </w:rPr>
-        <w:t xml:space="preserve"> application</w:t>
+        <w:t>Repeat steps 2-7 but on the VirtuCardHost application</w:t>
       </w:r>
     </w:p>
     <w:p>
@@ -520,25 +449,7 @@
           <w:sz w:val="24"/>
           <w:szCs w:val="24"/>
         </w:rPr>
-        <w:t xml:space="preserve">Click the dropdown and select </w:t>
-      </w:r>
-      <w:proofErr w:type="spellStart"/>
-      <w:r>
-        <w:rPr>
-          <w:rFonts w:ascii="Arial" w:hAnsi="Arial" w:cs="Arial"/>
-          <w:sz w:val="24"/>
-          <w:szCs w:val="24"/>
-        </w:rPr>
-        <w:t>Testgame</w:t>
-      </w:r>
-      <w:proofErr w:type="spellEnd"/>
-      <w:r>
-        <w:rPr>
-          <w:rFonts w:ascii="Arial" w:hAnsi="Arial" w:cs="Arial"/>
-          <w:sz w:val="24"/>
-          <w:szCs w:val="24"/>
-        </w:rPr>
-        <w:t xml:space="preserve"> mode</w:t>
+        <w:t>Click the dropdown and select Testgame mode</w:t>
       </w:r>
     </w:p>
     <w:p>
@@ -582,25 +493,7 @@
           <w:sz w:val="24"/>
           <w:szCs w:val="24"/>
         </w:rPr>
-        <w:t xml:space="preserve">In the </w:t>
-      </w:r>
-      <w:proofErr w:type="spellStart"/>
-      <w:r>
-        <w:rPr>
-          <w:rFonts w:ascii="Arial" w:hAnsi="Arial" w:cs="Arial"/>
-          <w:sz w:val="24"/>
-          <w:szCs w:val="24"/>
-        </w:rPr>
-        <w:t>VirtuCardClient</w:t>
-      </w:r>
-      <w:proofErr w:type="spellEnd"/>
-      <w:r>
-        <w:rPr>
-          <w:rFonts w:ascii="Arial" w:hAnsi="Arial" w:cs="Arial"/>
-          <w:sz w:val="24"/>
-          <w:szCs w:val="24"/>
-        </w:rPr>
-        <w:t xml:space="preserve"> application enter the 6-character room code found on the host’s screen into the field labeled “Enter Code…”</w:t>
+        <w:t>In the VirtuCardClient application enter the 6-character room code found on the host’s screen into the field labeled “Enter Code…”</w:t>
       </w:r>
     </w:p>
     <w:p>
@@ -726,6 +619,77 @@
           <w:szCs w:val="24"/>
         </w:rPr>
       </w:pPr>
+      <w:r>
+        <w:rPr>
+          <w:noProof/>
+        </w:rPr>
+        <w:drawing>
+          <wp:inline distT="0" distB="0" distL="0" distR="0" wp14:anchorId="01AFC61F" wp14:editId="4DE2C554">
+            <wp:extent cx="747668" cy="1476375"/>
+            <wp:effectExtent l="0" t="0" r="0" b="0"/>
+            <wp:docPr id="1" name="Picture 1"/>
+            <wp:cNvGraphicFramePr>
+              <a:graphicFrameLocks xmlns:a="http://schemas.openxmlformats.org/drawingml/2006/main" noChangeAspect="1"/>
+            </wp:cNvGraphicFramePr>
+            <a:graphic xmlns:a="http://schemas.openxmlformats.org/drawingml/2006/main">
+              <a:graphicData uri="http://schemas.openxmlformats.org/drawingml/2006/picture">
+                <pic:pic xmlns:pic="http://schemas.openxmlformats.org/drawingml/2006/picture">
+                  <pic:nvPicPr>
+                    <pic:cNvPr id="1" name=""/>
+                    <pic:cNvPicPr/>
+                  </pic:nvPicPr>
+                  <pic:blipFill>
+                    <a:blip r:embed="rId5"/>
+                    <a:stretch>
+                      <a:fillRect/>
+                    </a:stretch>
+                  </pic:blipFill>
+                  <pic:spPr>
+                    <a:xfrm>
+                      <a:off x="0" y="0"/>
+                      <a:ext cx="747668" cy="1476375"/>
+                    </a:xfrm>
+                    <a:prstGeom prst="rect">
+                      <a:avLst/>
+                    </a:prstGeom>
+                  </pic:spPr>
+                </pic:pic>
+              </a:graphicData>
+            </a:graphic>
+          </wp:inline>
+        </w:drawing>
+      </w:r>
+    </w:p>
+    <w:p>
+      <w:pPr>
+        <w:pStyle w:val="ListParagraph"/>
+        <w:numPr>
+          <w:ilvl w:val="0"/>
+          <w:numId w:val="6"/>
+        </w:numPr>
+        <w:rPr>
+          <w:rFonts w:ascii="Arial" w:hAnsi="Arial" w:cs="Arial"/>
+          <w:sz w:val="24"/>
+          <w:szCs w:val="24"/>
+        </w:rPr>
+      </w:pPr>
+      <w:r>
+        <w:rPr>
+          <w:rFonts w:ascii="Arial" w:hAnsi="Arial" w:cs="Arial"/>
+          <w:sz w:val="24"/>
+          <w:szCs w:val="24"/>
+        </w:rPr>
+        <w:t>When the client draws a card this is what there screen should look like. In this scenario the client has drawn a 10 of clubs</w:t>
+      </w:r>
+    </w:p>
+    <w:p>
+      <w:pPr>
+        <w:rPr>
+          <w:rFonts w:ascii="Arial" w:hAnsi="Arial" w:cs="Arial"/>
+          <w:sz w:val="24"/>
+          <w:szCs w:val="24"/>
+        </w:rPr>
+      </w:pPr>
     </w:p>
     <w:p>
       <w:pPr>
@@ -755,7 +719,6 @@
           <w:rFonts w:ascii="Arial" w:hAnsi="Arial" w:cs="Arial"/>
           <w:sz w:val="24"/>
           <w:szCs w:val="24"/>
-          <w:shd w:val="clear" w:color="auto" w:fill="FFFFFF"/>
         </w:rPr>
       </w:pPr>
       <w:r>
@@ -779,6 +742,80 @@
     </w:p>
     <w:p>
       <w:pPr>
+        <w:rPr>
+          <w:rFonts w:ascii="Arial" w:hAnsi="Arial" w:cs="Arial"/>
+          <w:sz w:val="24"/>
+          <w:szCs w:val="24"/>
+          <w:shd w:val="clear" w:color="auto" w:fill="FFFFFF"/>
+        </w:rPr>
+      </w:pPr>
+      <w:r>
+        <w:rPr>
+          <w:noProof/>
+        </w:rPr>
+        <w:drawing>
+          <wp:inline distT="0" distB="0" distL="0" distR="0" wp14:anchorId="30C786E8" wp14:editId="0991B3A8">
+            <wp:extent cx="3000375" cy="1659251"/>
+            <wp:effectExtent l="0" t="0" r="0" b="0"/>
+            <wp:docPr id="2" name="Picture 2"/>
+            <wp:cNvGraphicFramePr>
+              <a:graphicFrameLocks xmlns:a="http://schemas.openxmlformats.org/drawingml/2006/main" noChangeAspect="1"/>
+            </wp:cNvGraphicFramePr>
+            <a:graphic xmlns:a="http://schemas.openxmlformats.org/drawingml/2006/main">
+              <a:graphicData uri="http://schemas.openxmlformats.org/drawingml/2006/picture">
+                <pic:pic xmlns:pic="http://schemas.openxmlformats.org/drawingml/2006/picture">
+                  <pic:nvPicPr>
+                    <pic:cNvPr id="1" name=""/>
+                    <pic:cNvPicPr/>
+                  </pic:nvPicPr>
+                  <pic:blipFill>
+                    <a:blip r:embed="rId6"/>
+                    <a:stretch>
+                      <a:fillRect/>
+                    </a:stretch>
+                  </pic:blipFill>
+                  <pic:spPr>
+                    <a:xfrm>
+                      <a:off x="0" y="0"/>
+                      <a:ext cx="3009565" cy="1664333"/>
+                    </a:xfrm>
+                    <a:prstGeom prst="rect">
+                      <a:avLst/>
+                    </a:prstGeom>
+                  </pic:spPr>
+                </pic:pic>
+              </a:graphicData>
+            </a:graphic>
+          </wp:inline>
+        </w:drawing>
+      </w:r>
+    </w:p>
+    <w:p>
+      <w:pPr>
+        <w:pStyle w:val="ListParagraph"/>
+        <w:numPr>
+          <w:ilvl w:val="0"/>
+          <w:numId w:val="6"/>
+        </w:numPr>
+        <w:rPr>
+          <w:rFonts w:ascii="Arial" w:hAnsi="Arial" w:cs="Arial"/>
+          <w:sz w:val="24"/>
+          <w:szCs w:val="24"/>
+          <w:shd w:val="clear" w:color="auto" w:fill="FFFFFF"/>
+        </w:rPr>
+      </w:pPr>
+      <w:r>
+        <w:rPr>
+          <w:rFonts w:ascii="Arial" w:hAnsi="Arial" w:cs="Arial"/>
+          <w:sz w:val="24"/>
+          <w:szCs w:val="24"/>
+          <w:shd w:val="clear" w:color="auto" w:fill="FFFFFF"/>
+        </w:rPr>
+        <w:t>Once the client has played the card, it will be sent and displayed on the top of the played card pile on the host screen</w:t>
+      </w:r>
+    </w:p>
+    <w:p>
+      <w:pPr>
         <w:ind w:left="360"/>
         <w:rPr>
           <w:rFonts w:ascii="Arial" w:hAnsi="Arial" w:cs="Arial"/>
@@ -801,6 +838,78 @@
         <w:rPr>
           <w:sz w:val="26"/>
           <w:szCs w:val="26"/>
+        </w:rPr>
+      </w:pPr>
+    </w:p>
+    <w:p>
+      <w:pPr>
+        <w:rPr>
+          <w:sz w:val="36"/>
+          <w:szCs w:val="36"/>
+        </w:rPr>
+      </w:pPr>
+    </w:p>
+    <w:p>
+      <w:pPr>
+        <w:rPr>
+          <w:sz w:val="36"/>
+          <w:szCs w:val="36"/>
+        </w:rPr>
+      </w:pPr>
+    </w:p>
+    <w:p>
+      <w:pPr>
+        <w:rPr>
+          <w:sz w:val="36"/>
+          <w:szCs w:val="36"/>
+        </w:rPr>
+      </w:pPr>
+    </w:p>
+    <w:p>
+      <w:pPr>
+        <w:rPr>
+          <w:sz w:val="36"/>
+          <w:szCs w:val="36"/>
+        </w:rPr>
+      </w:pPr>
+    </w:p>
+    <w:p>
+      <w:pPr>
+        <w:rPr>
+          <w:sz w:val="36"/>
+          <w:szCs w:val="36"/>
+        </w:rPr>
+      </w:pPr>
+    </w:p>
+    <w:p>
+      <w:pPr>
+        <w:rPr>
+          <w:sz w:val="36"/>
+          <w:szCs w:val="36"/>
+        </w:rPr>
+      </w:pPr>
+    </w:p>
+    <w:p>
+      <w:pPr>
+        <w:rPr>
+          <w:sz w:val="36"/>
+          <w:szCs w:val="36"/>
+        </w:rPr>
+      </w:pPr>
+    </w:p>
+    <w:p>
+      <w:pPr>
+        <w:rPr>
+          <w:sz w:val="36"/>
+          <w:szCs w:val="36"/>
+        </w:rPr>
+      </w:pPr>
+    </w:p>
+    <w:p>
+      <w:pPr>
+        <w:rPr>
+          <w:sz w:val="36"/>
+          <w:szCs w:val="36"/>
         </w:rPr>
       </w:pPr>
     </w:p>
@@ -829,6 +938,7 @@
           <w:sz w:val="28"/>
           <w:szCs w:val="28"/>
         </w:rPr>
+        <w:lastRenderedPageBreak/>
         <w:t xml:space="preserve">Test </w:t>
       </w:r>
       <w:r>
@@ -860,16 +970,7 @@
           <w:sz w:val="24"/>
           <w:szCs w:val="24"/>
         </w:rPr>
-        <w:t xml:space="preserve">Start </w:t>
-      </w:r>
-      <w:proofErr w:type="spellStart"/>
-      <w:r>
-        <w:rPr>
-          <w:rFonts w:ascii="Arial" w:hAnsi="Arial" w:cs="Arial"/>
-          <w:sz w:val="24"/>
-          <w:szCs w:val="24"/>
-        </w:rPr>
-        <w:t>VirtuCard</w:t>
+        <w:t>Start VirtuCard</w:t>
       </w:r>
       <w:r>
         <w:rPr>
@@ -879,7 +980,6 @@
         </w:rPr>
         <w:t>Client</w:t>
       </w:r>
-      <w:proofErr w:type="spellEnd"/>
       <w:r>
         <w:rPr>
           <w:rFonts w:ascii="Arial" w:hAnsi="Arial" w:cs="Arial"/>
@@ -1052,25 +1152,7 @@
           <w:sz w:val="24"/>
           <w:szCs w:val="24"/>
         </w:rPr>
-        <w:t xml:space="preserve">Start </w:t>
-      </w:r>
-      <w:proofErr w:type="spellStart"/>
-      <w:r>
-        <w:rPr>
-          <w:rFonts w:ascii="Arial" w:hAnsi="Arial" w:cs="Arial"/>
-          <w:sz w:val="24"/>
-          <w:szCs w:val="24"/>
-        </w:rPr>
-        <w:t>VirtuCardHost</w:t>
-      </w:r>
-      <w:proofErr w:type="spellEnd"/>
-      <w:r>
-        <w:rPr>
-          <w:rFonts w:ascii="Arial" w:hAnsi="Arial" w:cs="Arial"/>
-          <w:sz w:val="24"/>
-          <w:szCs w:val="24"/>
-        </w:rPr>
-        <w:t xml:space="preserve"> application</w:t>
+        <w:t>Start VirtuCardHost application</w:t>
       </w:r>
     </w:p>
     <w:p>
@@ -1092,25 +1174,7 @@
           <w:sz w:val="24"/>
           <w:szCs w:val="24"/>
         </w:rPr>
-        <w:t xml:space="preserve">Repeat steps 2-7 but on the </w:t>
-      </w:r>
-      <w:proofErr w:type="spellStart"/>
-      <w:r>
-        <w:rPr>
-          <w:rFonts w:ascii="Arial" w:hAnsi="Arial" w:cs="Arial"/>
-          <w:sz w:val="24"/>
-          <w:szCs w:val="24"/>
-        </w:rPr>
-        <w:t>VirtuCardHost</w:t>
-      </w:r>
-      <w:proofErr w:type="spellEnd"/>
-      <w:r>
-        <w:rPr>
-          <w:rFonts w:ascii="Arial" w:hAnsi="Arial" w:cs="Arial"/>
-          <w:sz w:val="24"/>
-          <w:szCs w:val="24"/>
-        </w:rPr>
-        <w:t xml:space="preserve"> application</w:t>
+        <w:t>Repeat steps 2-7 but on the VirtuCardHost application</w:t>
       </w:r>
     </w:p>
     <w:p>
@@ -1154,25 +1218,7 @@
           <w:sz w:val="24"/>
           <w:szCs w:val="24"/>
         </w:rPr>
-        <w:t xml:space="preserve">Click the dropdown and select </w:t>
-      </w:r>
-      <w:proofErr w:type="spellStart"/>
-      <w:r>
-        <w:rPr>
-          <w:rFonts w:ascii="Arial" w:hAnsi="Arial" w:cs="Arial"/>
-          <w:sz w:val="24"/>
-          <w:szCs w:val="24"/>
-        </w:rPr>
-        <w:t>Testgame</w:t>
-      </w:r>
-      <w:proofErr w:type="spellEnd"/>
-      <w:r>
-        <w:rPr>
-          <w:rFonts w:ascii="Arial" w:hAnsi="Arial" w:cs="Arial"/>
-          <w:sz w:val="24"/>
-          <w:szCs w:val="24"/>
-        </w:rPr>
-        <w:t xml:space="preserve"> mode</w:t>
+        <w:t>Click the dropdown and select Testgame mode</w:t>
       </w:r>
     </w:p>
     <w:p>
@@ -1216,25 +1262,7 @@
           <w:sz w:val="24"/>
           <w:szCs w:val="24"/>
         </w:rPr>
-        <w:t xml:space="preserve">In the </w:t>
-      </w:r>
-      <w:proofErr w:type="spellStart"/>
-      <w:r>
-        <w:rPr>
-          <w:rFonts w:ascii="Arial" w:hAnsi="Arial" w:cs="Arial"/>
-          <w:sz w:val="24"/>
-          <w:szCs w:val="24"/>
-        </w:rPr>
-        <w:t>VirtuCardClient</w:t>
-      </w:r>
-      <w:proofErr w:type="spellEnd"/>
-      <w:r>
-        <w:rPr>
-          <w:rFonts w:ascii="Arial" w:hAnsi="Arial" w:cs="Arial"/>
-          <w:sz w:val="24"/>
-          <w:szCs w:val="24"/>
-        </w:rPr>
-        <w:t xml:space="preserve"> application enter the 6-character room code found on the host’s screen into the field labeled “Enter Code…”</w:t>
+        <w:t>In the VirtuCardClient application enter the 6-character room code found on the host’s screen into the field labeled “Enter Code…”</w:t>
       </w:r>
     </w:p>
     <w:p>
@@ -1362,6 +1390,94 @@
     </w:p>
     <w:p>
       <w:pPr>
+        <w:rPr>
+          <w:rFonts w:ascii="Arial" w:hAnsi="Arial" w:cs="Arial"/>
+          <w:sz w:val="24"/>
+          <w:szCs w:val="24"/>
+        </w:rPr>
+      </w:pPr>
+      <w:r>
+        <w:rPr>
+          <w:noProof/>
+        </w:rPr>
+        <w:drawing>
+          <wp:inline distT="0" distB="0" distL="0" distR="0" wp14:anchorId="1BFAD389" wp14:editId="45725390">
+            <wp:extent cx="1212838" cy="2390775"/>
+            <wp:effectExtent l="0" t="0" r="6985" b="0"/>
+            <wp:docPr id="5" name="Picture 5"/>
+            <wp:cNvGraphicFramePr>
+              <a:graphicFrameLocks xmlns:a="http://schemas.openxmlformats.org/drawingml/2006/main" noChangeAspect="1"/>
+            </wp:cNvGraphicFramePr>
+            <a:graphic xmlns:a="http://schemas.openxmlformats.org/drawingml/2006/main">
+              <a:graphicData uri="http://schemas.openxmlformats.org/drawingml/2006/picture">
+                <pic:pic xmlns:pic="http://schemas.openxmlformats.org/drawingml/2006/picture">
+                  <pic:nvPicPr>
+                    <pic:cNvPr id="1" name=""/>
+                    <pic:cNvPicPr/>
+                  </pic:nvPicPr>
+                  <pic:blipFill>
+                    <a:blip r:embed="rId7"/>
+                    <a:stretch>
+                      <a:fillRect/>
+                    </a:stretch>
+                  </pic:blipFill>
+                  <pic:spPr>
+                    <a:xfrm>
+                      <a:off x="0" y="0"/>
+                      <a:ext cx="1220432" cy="2405744"/>
+                    </a:xfrm>
+                    <a:prstGeom prst="rect">
+                      <a:avLst/>
+                    </a:prstGeom>
+                  </pic:spPr>
+                </pic:pic>
+              </a:graphicData>
+            </a:graphic>
+          </wp:inline>
+        </w:drawing>
+      </w:r>
+    </w:p>
+    <w:p>
+      <w:pPr>
+        <w:pStyle w:val="ListParagraph"/>
+        <w:numPr>
+          <w:ilvl w:val="0"/>
+          <w:numId w:val="6"/>
+        </w:numPr>
+        <w:rPr>
+          <w:rFonts w:ascii="Arial" w:hAnsi="Arial" w:cs="Arial"/>
+          <w:sz w:val="24"/>
+          <w:szCs w:val="24"/>
+        </w:rPr>
+      </w:pPr>
+      <w:r>
+        <w:rPr>
+          <w:rFonts w:ascii="Arial" w:hAnsi="Arial" w:cs="Arial"/>
+          <w:sz w:val="24"/>
+          <w:szCs w:val="24"/>
+        </w:rPr>
+        <w:t>This is what the client hand will look like after drawing three cards.</w:t>
+      </w:r>
+      <w:r>
+        <w:rPr>
+          <w:rFonts w:ascii="Arial" w:hAnsi="Arial" w:cs="Arial"/>
+          <w:sz w:val="24"/>
+          <w:szCs w:val="24"/>
+        </w:rPr>
+        <w:t xml:space="preserve"> </w:t>
+      </w:r>
+    </w:p>
+    <w:p>
+      <w:pPr>
+        <w:rPr>
+          <w:rFonts w:ascii="Arial" w:hAnsi="Arial" w:cs="Arial"/>
+          <w:sz w:val="24"/>
+          <w:szCs w:val="24"/>
+        </w:rPr>
+      </w:pPr>
+    </w:p>
+    <w:p>
+      <w:pPr>
         <w:pStyle w:val="ListParagraph"/>
         <w:numPr>
           <w:ilvl w:val="0"/>
@@ -1411,6 +1527,175 @@
     </w:p>
     <w:p>
       <w:pPr>
+        <w:rPr>
+          <w:rFonts w:ascii="Arial" w:hAnsi="Arial" w:cs="Arial"/>
+          <w:sz w:val="24"/>
+          <w:szCs w:val="24"/>
+        </w:rPr>
+      </w:pPr>
+    </w:p>
+    <w:p>
+      <w:pPr>
+        <w:rPr>
+          <w:rFonts w:ascii="Arial" w:hAnsi="Arial" w:cs="Arial"/>
+          <w:sz w:val="24"/>
+          <w:szCs w:val="24"/>
+        </w:rPr>
+      </w:pPr>
+      <w:r>
+        <w:rPr>
+          <w:noProof/>
+        </w:rPr>
+        <w:drawing>
+          <wp:inline distT="0" distB="0" distL="0" distR="0" wp14:anchorId="2D7282C7" wp14:editId="34269A8B">
+            <wp:extent cx="1726874" cy="3409950"/>
+            <wp:effectExtent l="0" t="0" r="6985" b="0"/>
+            <wp:docPr id="8" name="Picture 8"/>
+            <wp:cNvGraphicFramePr>
+              <a:graphicFrameLocks xmlns:a="http://schemas.openxmlformats.org/drawingml/2006/main" noChangeAspect="1"/>
+            </wp:cNvGraphicFramePr>
+            <a:graphic xmlns:a="http://schemas.openxmlformats.org/drawingml/2006/main">
+              <a:graphicData uri="http://schemas.openxmlformats.org/drawingml/2006/picture">
+                <pic:pic xmlns:pic="http://schemas.openxmlformats.org/drawingml/2006/picture">
+                  <pic:nvPicPr>
+                    <pic:cNvPr id="1" name=""/>
+                    <pic:cNvPicPr/>
+                  </pic:nvPicPr>
+                  <pic:blipFill>
+                    <a:blip r:embed="rId8"/>
+                    <a:stretch>
+                      <a:fillRect/>
+                    </a:stretch>
+                  </pic:blipFill>
+                  <pic:spPr>
+                    <a:xfrm>
+                      <a:off x="0" y="0"/>
+                      <a:ext cx="1728712" cy="3413580"/>
+                    </a:xfrm>
+                    <a:prstGeom prst="rect">
+                      <a:avLst/>
+                    </a:prstGeom>
+                  </pic:spPr>
+                </pic:pic>
+              </a:graphicData>
+            </a:graphic>
+          </wp:inline>
+        </w:drawing>
+      </w:r>
+    </w:p>
+    <w:p>
+      <w:pPr>
+        <w:pStyle w:val="ListParagraph"/>
+        <w:numPr>
+          <w:ilvl w:val="0"/>
+          <w:numId w:val="6"/>
+        </w:numPr>
+        <w:rPr>
+          <w:rFonts w:ascii="Arial" w:hAnsi="Arial" w:cs="Arial"/>
+          <w:sz w:val="24"/>
+          <w:szCs w:val="24"/>
+        </w:rPr>
+      </w:pPr>
+      <w:r>
+        <w:rPr>
+          <w:rFonts w:ascii="Arial" w:hAnsi="Arial" w:cs="Arial"/>
+          <w:sz w:val="24"/>
+          <w:szCs w:val="24"/>
+        </w:rPr>
+        <w:t>After the 6 of clubs is played the client should not have it</w:t>
+      </w:r>
+    </w:p>
+    <w:p>
+      <w:pPr>
+        <w:rPr>
+          <w:rFonts w:ascii="Arial" w:hAnsi="Arial" w:cs="Arial"/>
+          <w:sz w:val="24"/>
+          <w:szCs w:val="24"/>
+        </w:rPr>
+      </w:pPr>
+    </w:p>
+    <w:p>
+      <w:pPr>
+        <w:rPr>
+          <w:rFonts w:ascii="Arial" w:hAnsi="Arial" w:cs="Arial"/>
+          <w:sz w:val="24"/>
+          <w:szCs w:val="24"/>
+        </w:rPr>
+      </w:pPr>
+      <w:r>
+        <w:rPr>
+          <w:noProof/>
+        </w:rPr>
+        <w:drawing>
+          <wp:inline distT="0" distB="0" distL="0" distR="0" wp14:anchorId="2F18A5FE" wp14:editId="5EF5005D">
+            <wp:extent cx="3882838" cy="2200275"/>
+            <wp:effectExtent l="0" t="0" r="3810" b="0"/>
+            <wp:docPr id="6" name="Picture 6"/>
+            <wp:cNvGraphicFramePr>
+              <a:graphicFrameLocks xmlns:a="http://schemas.openxmlformats.org/drawingml/2006/main" noChangeAspect="1"/>
+            </wp:cNvGraphicFramePr>
+            <a:graphic xmlns:a="http://schemas.openxmlformats.org/drawingml/2006/main">
+              <a:graphicData uri="http://schemas.openxmlformats.org/drawingml/2006/picture">
+                <pic:pic xmlns:pic="http://schemas.openxmlformats.org/drawingml/2006/picture">
+                  <pic:nvPicPr>
+                    <pic:cNvPr id="1" name=""/>
+                    <pic:cNvPicPr/>
+                  </pic:nvPicPr>
+                  <pic:blipFill>
+                    <a:blip r:embed="rId9"/>
+                    <a:stretch>
+                      <a:fillRect/>
+                    </a:stretch>
+                  </pic:blipFill>
+                  <pic:spPr>
+                    <a:xfrm>
+                      <a:off x="0" y="0"/>
+                      <a:ext cx="3884199" cy="2201046"/>
+                    </a:xfrm>
+                    <a:prstGeom prst="rect">
+                      <a:avLst/>
+                    </a:prstGeom>
+                  </pic:spPr>
+                </pic:pic>
+              </a:graphicData>
+            </a:graphic>
+          </wp:inline>
+        </w:drawing>
+      </w:r>
+    </w:p>
+    <w:p>
+      <w:pPr>
+        <w:pStyle w:val="ListParagraph"/>
+        <w:numPr>
+          <w:ilvl w:val="0"/>
+          <w:numId w:val="6"/>
+        </w:numPr>
+        <w:rPr>
+          <w:rFonts w:ascii="Arial" w:hAnsi="Arial" w:cs="Arial"/>
+          <w:sz w:val="24"/>
+          <w:szCs w:val="24"/>
+        </w:rPr>
+      </w:pPr>
+      <w:r>
+        <w:rPr>
+          <w:rFonts w:ascii="Arial" w:hAnsi="Arial" w:cs="Arial"/>
+          <w:sz w:val="24"/>
+          <w:szCs w:val="24"/>
+        </w:rPr>
+        <w:t>After the initial 6 is played, this is what the host screen should display</w:t>
+      </w:r>
+    </w:p>
+    <w:p>
+      <w:pPr>
+        <w:rPr>
+          <w:rFonts w:ascii="Arial" w:hAnsi="Arial" w:cs="Arial"/>
+          <w:sz w:val="24"/>
+          <w:szCs w:val="24"/>
+        </w:rPr>
+      </w:pPr>
+    </w:p>
+    <w:p>
+      <w:pPr>
         <w:pStyle w:val="ListParagraph"/>
         <w:numPr>
           <w:ilvl w:val="0"/>
@@ -1459,6 +1744,167 @@
         </w:rPr>
         <w:t>All cards should be removed from the client’s hand and sent to the host screen</w:t>
       </w:r>
+    </w:p>
+    <w:p>
+      <w:pPr>
+        <w:rPr>
+          <w:rFonts w:ascii="Arial" w:hAnsi="Arial" w:cs="Arial"/>
+          <w:sz w:val="24"/>
+          <w:szCs w:val="24"/>
+        </w:rPr>
+      </w:pPr>
+      <w:r>
+        <w:rPr>
+          <w:noProof/>
+        </w:rPr>
+        <w:lastRenderedPageBreak/>
+        <w:drawing>
+          <wp:inline distT="0" distB="0" distL="0" distR="0" wp14:anchorId="729EFC19" wp14:editId="1D831069">
+            <wp:extent cx="3049819" cy="1685925"/>
+            <wp:effectExtent l="0" t="0" r="0" b="0"/>
+            <wp:docPr id="9" name="Picture 9"/>
+            <wp:cNvGraphicFramePr>
+              <a:graphicFrameLocks xmlns:a="http://schemas.openxmlformats.org/drawingml/2006/main" noChangeAspect="1"/>
+            </wp:cNvGraphicFramePr>
+            <a:graphic xmlns:a="http://schemas.openxmlformats.org/drawingml/2006/main">
+              <a:graphicData uri="http://schemas.openxmlformats.org/drawingml/2006/picture">
+                <pic:pic xmlns:pic="http://schemas.openxmlformats.org/drawingml/2006/picture">
+                  <pic:nvPicPr>
+                    <pic:cNvPr id="1" name=""/>
+                    <pic:cNvPicPr/>
+                  </pic:nvPicPr>
+                  <pic:blipFill>
+                    <a:blip r:embed="rId10"/>
+                    <a:stretch>
+                      <a:fillRect/>
+                    </a:stretch>
+                  </pic:blipFill>
+                  <pic:spPr>
+                    <a:xfrm>
+                      <a:off x="0" y="0"/>
+                      <a:ext cx="3051984" cy="1687122"/>
+                    </a:xfrm>
+                    <a:prstGeom prst="rect">
+                      <a:avLst/>
+                    </a:prstGeom>
+                  </pic:spPr>
+                </pic:pic>
+              </a:graphicData>
+            </a:graphic>
+          </wp:inline>
+        </w:drawing>
+      </w:r>
+    </w:p>
+    <w:p>
+      <w:pPr>
+        <w:pStyle w:val="ListParagraph"/>
+        <w:numPr>
+          <w:ilvl w:val="0"/>
+          <w:numId w:val="6"/>
+        </w:numPr>
+        <w:rPr>
+          <w:rFonts w:ascii="Arial" w:hAnsi="Arial" w:cs="Arial"/>
+          <w:sz w:val="24"/>
+          <w:szCs w:val="24"/>
+        </w:rPr>
+      </w:pPr>
+      <w:r>
+        <w:rPr>
+          <w:rFonts w:ascii="Arial" w:hAnsi="Arial" w:cs="Arial"/>
+          <w:sz w:val="24"/>
+          <w:szCs w:val="24"/>
+        </w:rPr>
+        <w:t>After all cards have been played this is what the host screen should display</w:t>
+      </w:r>
+    </w:p>
+    <w:p>
+      <w:pPr>
+        <w:rPr>
+          <w:rFonts w:ascii="Arial" w:hAnsi="Arial" w:cs="Arial"/>
+          <w:sz w:val="24"/>
+          <w:szCs w:val="24"/>
+        </w:rPr>
+      </w:pPr>
+    </w:p>
+    <w:p>
+      <w:pPr>
+        <w:rPr>
+          <w:rFonts w:ascii="Arial" w:hAnsi="Arial" w:cs="Arial"/>
+          <w:sz w:val="24"/>
+          <w:szCs w:val="24"/>
+        </w:rPr>
+      </w:pPr>
+      <w:r>
+        <w:rPr>
+          <w:noProof/>
+        </w:rPr>
+        <w:drawing>
+          <wp:inline distT="0" distB="0" distL="0" distR="0" wp14:anchorId="5ABF5815" wp14:editId="72EAC996">
+            <wp:extent cx="1529103" cy="3019425"/>
+            <wp:effectExtent l="0" t="0" r="0" b="0"/>
+            <wp:docPr id="10" name="Picture 10"/>
+            <wp:cNvGraphicFramePr>
+              <a:graphicFrameLocks xmlns:a="http://schemas.openxmlformats.org/drawingml/2006/main" noChangeAspect="1"/>
+            </wp:cNvGraphicFramePr>
+            <a:graphic xmlns:a="http://schemas.openxmlformats.org/drawingml/2006/main">
+              <a:graphicData uri="http://schemas.openxmlformats.org/drawingml/2006/picture">
+                <pic:pic xmlns:pic="http://schemas.openxmlformats.org/drawingml/2006/picture">
+                  <pic:nvPicPr>
+                    <pic:cNvPr id="1" name=""/>
+                    <pic:cNvPicPr/>
+                  </pic:nvPicPr>
+                  <pic:blipFill>
+                    <a:blip r:embed="rId11"/>
+                    <a:stretch>
+                      <a:fillRect/>
+                    </a:stretch>
+                  </pic:blipFill>
+                  <pic:spPr>
+                    <a:xfrm>
+                      <a:off x="0" y="0"/>
+                      <a:ext cx="1531745" cy="3024642"/>
+                    </a:xfrm>
+                    <a:prstGeom prst="rect">
+                      <a:avLst/>
+                    </a:prstGeom>
+                  </pic:spPr>
+                </pic:pic>
+              </a:graphicData>
+            </a:graphic>
+          </wp:inline>
+        </w:drawing>
+      </w:r>
+    </w:p>
+    <w:p>
+      <w:pPr>
+        <w:pStyle w:val="ListParagraph"/>
+        <w:numPr>
+          <w:ilvl w:val="0"/>
+          <w:numId w:val="6"/>
+        </w:numPr>
+        <w:rPr>
+          <w:rFonts w:ascii="Arial" w:hAnsi="Arial" w:cs="Arial"/>
+          <w:sz w:val="24"/>
+          <w:szCs w:val="24"/>
+        </w:rPr>
+      </w:pPr>
+      <w:r>
+        <w:rPr>
+          <w:rFonts w:ascii="Arial" w:hAnsi="Arial" w:cs="Arial"/>
+          <w:sz w:val="24"/>
+          <w:szCs w:val="24"/>
+        </w:rPr>
+        <w:t>The client should have a completely empty hand at this point.</w:t>
+      </w:r>
+    </w:p>
+    <w:p>
+      <w:pPr>
+        <w:rPr>
+          <w:rFonts w:ascii="Arial" w:hAnsi="Arial" w:cs="Arial"/>
+          <w:sz w:val="24"/>
+          <w:szCs w:val="24"/>
+        </w:rPr>
+      </w:pPr>
     </w:p>
     <w:p>
       <w:pPr>
@@ -1501,7 +1947,6 @@
     <w:p/>
     <w:p/>
     <w:p/>
-    <w:p/>
     <w:p>
       <w:pPr>
         <w:jc w:val="center"/>
@@ -1519,6 +1964,7 @@
           <w:sz w:val="28"/>
           <w:szCs w:val="28"/>
         </w:rPr>
+        <w:lastRenderedPageBreak/>
         <w:t xml:space="preserve">Test </w:t>
       </w:r>
       <w:r>
@@ -1536,30 +1982,21 @@
         <w:pStyle w:val="ListParagraph"/>
         <w:numPr>
           <w:ilvl w:val="0"/>
-          <w:numId w:val="4"/>
-        </w:numPr>
-        <w:rPr>
-          <w:rFonts w:ascii="Arial" w:hAnsi="Arial" w:cs="Arial"/>
-          <w:sz w:val="24"/>
-          <w:szCs w:val="24"/>
-        </w:rPr>
-      </w:pPr>
-      <w:r>
-        <w:rPr>
-          <w:rFonts w:ascii="Arial" w:hAnsi="Arial" w:cs="Arial"/>
-          <w:sz w:val="24"/>
-          <w:szCs w:val="24"/>
-        </w:rPr>
-        <w:t xml:space="preserve">Start </w:t>
-      </w:r>
-      <w:proofErr w:type="spellStart"/>
-      <w:r>
-        <w:rPr>
-          <w:rFonts w:ascii="Arial" w:hAnsi="Arial" w:cs="Arial"/>
-          <w:sz w:val="24"/>
-          <w:szCs w:val="24"/>
-        </w:rPr>
-        <w:t>VirtuCard</w:t>
+          <w:numId w:val="7"/>
+        </w:numPr>
+        <w:rPr>
+          <w:rFonts w:ascii="Arial" w:hAnsi="Arial" w:cs="Arial"/>
+          <w:sz w:val="24"/>
+          <w:szCs w:val="24"/>
+        </w:rPr>
+      </w:pPr>
+      <w:r>
+        <w:rPr>
+          <w:rFonts w:ascii="Arial" w:hAnsi="Arial" w:cs="Arial"/>
+          <w:sz w:val="24"/>
+          <w:szCs w:val="24"/>
+        </w:rPr>
+        <w:t>Start VirtuCard</w:t>
       </w:r>
       <w:r>
         <w:rPr>
@@ -1569,7 +2006,6 @@
         </w:rPr>
         <w:t>Client</w:t>
       </w:r>
-      <w:proofErr w:type="spellEnd"/>
       <w:r>
         <w:rPr>
           <w:rFonts w:ascii="Arial" w:hAnsi="Arial" w:cs="Arial"/>
@@ -1584,7 +2020,7 @@
         <w:pStyle w:val="ListParagraph"/>
         <w:numPr>
           <w:ilvl w:val="0"/>
-          <w:numId w:val="4"/>
+          <w:numId w:val="7"/>
         </w:numPr>
         <w:rPr>
           <w:rFonts w:ascii="Arial" w:hAnsi="Arial" w:cs="Arial"/>
@@ -1606,7 +2042,7 @@
         <w:pStyle w:val="ListParagraph"/>
         <w:numPr>
           <w:ilvl w:val="0"/>
-          <w:numId w:val="4"/>
+          <w:numId w:val="7"/>
         </w:numPr>
         <w:rPr>
           <w:rFonts w:ascii="Arial" w:hAnsi="Arial" w:cs="Arial"/>
@@ -1637,7 +2073,7 @@
         <w:pStyle w:val="ListParagraph"/>
         <w:numPr>
           <w:ilvl w:val="0"/>
-          <w:numId w:val="4"/>
+          <w:numId w:val="7"/>
         </w:numPr>
         <w:rPr>
           <w:rFonts w:ascii="Arial" w:hAnsi="Arial" w:cs="Arial"/>
@@ -1660,7 +2096,7 @@
         <w:pStyle w:val="ListParagraph"/>
         <w:numPr>
           <w:ilvl w:val="0"/>
-          <w:numId w:val="4"/>
+          <w:numId w:val="7"/>
         </w:numPr>
         <w:rPr>
           <w:rFonts w:ascii="Arial" w:hAnsi="Arial" w:cs="Arial"/>
@@ -1683,7 +2119,7 @@
         <w:pStyle w:val="ListParagraph"/>
         <w:numPr>
           <w:ilvl w:val="0"/>
-          <w:numId w:val="4"/>
+          <w:numId w:val="7"/>
         </w:numPr>
         <w:rPr>
           <w:rFonts w:ascii="Arial" w:hAnsi="Arial" w:cs="Arial"/>
@@ -1706,7 +2142,7 @@
         <w:pStyle w:val="ListParagraph"/>
         <w:numPr>
           <w:ilvl w:val="0"/>
-          <w:numId w:val="4"/>
+          <w:numId w:val="7"/>
         </w:numPr>
         <w:rPr>
           <w:rFonts w:ascii="Arial" w:hAnsi="Arial" w:cs="Arial"/>
@@ -1728,128 +2164,51 @@
         <w:pStyle w:val="ListParagraph"/>
         <w:numPr>
           <w:ilvl w:val="0"/>
-          <w:numId w:val="4"/>
-        </w:numPr>
-        <w:rPr>
-          <w:rFonts w:ascii="Arial" w:hAnsi="Arial" w:cs="Arial"/>
-          <w:sz w:val="24"/>
-          <w:szCs w:val="24"/>
-        </w:rPr>
-      </w:pPr>
-      <w:r>
-        <w:rPr>
-          <w:rFonts w:ascii="Arial" w:hAnsi="Arial" w:cs="Arial"/>
-          <w:sz w:val="24"/>
-          <w:szCs w:val="24"/>
-        </w:rPr>
-        <w:t xml:space="preserve">Start </w:t>
-      </w:r>
-      <w:proofErr w:type="spellStart"/>
-      <w:r>
-        <w:rPr>
-          <w:rFonts w:ascii="Arial" w:hAnsi="Arial" w:cs="Arial"/>
-          <w:sz w:val="24"/>
-          <w:szCs w:val="24"/>
-        </w:rPr>
-        <w:t>VirtuCardHost</w:t>
-      </w:r>
-      <w:proofErr w:type="spellEnd"/>
-      <w:r>
-        <w:rPr>
-          <w:rFonts w:ascii="Arial" w:hAnsi="Arial" w:cs="Arial"/>
-          <w:sz w:val="24"/>
-          <w:szCs w:val="24"/>
-        </w:rPr>
-        <w:t xml:space="preserve"> application</w:t>
-      </w:r>
-    </w:p>
-    <w:p>
-      <w:pPr>
-        <w:pStyle w:val="ListParagraph"/>
-        <w:numPr>
-          <w:ilvl w:val="0"/>
-          <w:numId w:val="4"/>
-        </w:numPr>
-        <w:rPr>
-          <w:rFonts w:ascii="Arial" w:hAnsi="Arial" w:cs="Arial"/>
-          <w:sz w:val="24"/>
-          <w:szCs w:val="24"/>
-        </w:rPr>
-      </w:pPr>
-      <w:r>
-        <w:rPr>
-          <w:rFonts w:ascii="Arial" w:hAnsi="Arial" w:cs="Arial"/>
-          <w:sz w:val="24"/>
-          <w:szCs w:val="24"/>
-        </w:rPr>
-        <w:t xml:space="preserve">Repeat steps 2-7 but on the </w:t>
-      </w:r>
-      <w:proofErr w:type="spellStart"/>
-      <w:r>
-        <w:rPr>
-          <w:rFonts w:ascii="Arial" w:hAnsi="Arial" w:cs="Arial"/>
-          <w:sz w:val="24"/>
-          <w:szCs w:val="24"/>
-        </w:rPr>
-        <w:t>VirtuCardHost</w:t>
-      </w:r>
-      <w:proofErr w:type="spellEnd"/>
-      <w:r>
-        <w:rPr>
-          <w:rFonts w:ascii="Arial" w:hAnsi="Arial" w:cs="Arial"/>
-          <w:sz w:val="24"/>
-          <w:szCs w:val="24"/>
-        </w:rPr>
-        <w:t xml:space="preserve"> application</w:t>
-      </w:r>
-    </w:p>
-    <w:p>
-      <w:pPr>
-        <w:pStyle w:val="ListParagraph"/>
-        <w:numPr>
-          <w:ilvl w:val="0"/>
-          <w:numId w:val="4"/>
-        </w:numPr>
-        <w:rPr>
-          <w:rFonts w:ascii="Arial" w:hAnsi="Arial" w:cs="Arial"/>
-          <w:sz w:val="24"/>
-          <w:szCs w:val="24"/>
-        </w:rPr>
-      </w:pPr>
-      <w:r>
-        <w:rPr>
-          <w:rFonts w:ascii="Arial" w:hAnsi="Arial" w:cs="Arial"/>
-          <w:sz w:val="24"/>
-          <w:szCs w:val="24"/>
-        </w:rPr>
-        <w:t xml:space="preserve">Repeat steps 2-7 with </w:t>
-      </w:r>
-      <w:hyperlink r:id="rId5" w:history="1">
-        <w:r>
-          <w:rPr>
-            <w:rStyle w:val="Hyperlink"/>
-            <w:rFonts w:ascii="Arial" w:hAnsi="Arial" w:cs="Arial"/>
-            <w:sz w:val="24"/>
-            <w:szCs w:val="24"/>
-          </w:rPr>
-          <w:t>2@2.com</w:t>
-        </w:r>
-      </w:hyperlink>
-      <w:r>
-        <w:rPr>
-          <w:rFonts w:ascii="Arial" w:hAnsi="Arial" w:cs="Arial"/>
-          <w:sz w:val="24"/>
-          <w:szCs w:val="24"/>
-        </w:rPr>
-        <w:t xml:space="preserve"> and password Test12345 on a different client</w:t>
-      </w:r>
-    </w:p>
-    <w:p>
-      <w:pPr>
-        <w:pStyle w:val="ListParagraph"/>
-        <w:numPr>
-          <w:ilvl w:val="0"/>
-          <w:numId w:val="4"/>
+          <w:numId w:val="7"/>
+        </w:numPr>
+        <w:rPr>
+          <w:rFonts w:ascii="Arial" w:hAnsi="Arial" w:cs="Arial"/>
+          <w:sz w:val="24"/>
+          <w:szCs w:val="24"/>
+        </w:rPr>
+      </w:pPr>
+      <w:r>
+        <w:rPr>
+          <w:rFonts w:ascii="Arial" w:hAnsi="Arial" w:cs="Arial"/>
+          <w:sz w:val="24"/>
+          <w:szCs w:val="24"/>
+        </w:rPr>
+        <w:t>Start VirtuCardHost application</w:t>
+      </w:r>
+    </w:p>
+    <w:p>
+      <w:pPr>
+        <w:pStyle w:val="ListParagraph"/>
+        <w:numPr>
+          <w:ilvl w:val="0"/>
+          <w:numId w:val="7"/>
+        </w:numPr>
+        <w:rPr>
+          <w:rFonts w:ascii="Arial" w:hAnsi="Arial" w:cs="Arial"/>
+          <w:sz w:val="24"/>
+          <w:szCs w:val="24"/>
+        </w:rPr>
+      </w:pPr>
+      <w:r>
+        <w:rPr>
+          <w:rFonts w:ascii="Arial" w:hAnsi="Arial" w:cs="Arial"/>
+          <w:sz w:val="24"/>
+          <w:szCs w:val="24"/>
+        </w:rPr>
+        <w:t>Repeat steps 2-7 but on the VirtuCardHost application</w:t>
+      </w:r>
+    </w:p>
+    <w:p>
+      <w:pPr>
+        <w:pStyle w:val="ListParagraph"/>
+        <w:numPr>
+          <w:ilvl w:val="0"/>
+          <w:numId w:val="7"/>
         </w:numPr>
         <w:rPr>
           <w:rFonts w:ascii="Arial" w:hAnsi="Arial" w:cs="Arial"/>
@@ -1871,47 +2230,29 @@
         <w:pStyle w:val="ListParagraph"/>
         <w:numPr>
           <w:ilvl w:val="0"/>
-          <w:numId w:val="4"/>
-        </w:numPr>
-        <w:rPr>
-          <w:rFonts w:ascii="Arial" w:hAnsi="Arial" w:cs="Arial"/>
-          <w:sz w:val="24"/>
-          <w:szCs w:val="24"/>
-        </w:rPr>
-      </w:pPr>
-      <w:r>
-        <w:rPr>
-          <w:rFonts w:ascii="Arial" w:hAnsi="Arial" w:cs="Arial"/>
-          <w:sz w:val="24"/>
-          <w:szCs w:val="24"/>
-        </w:rPr>
-        <w:t xml:space="preserve">Click the dropdown and select </w:t>
-      </w:r>
-      <w:proofErr w:type="spellStart"/>
-      <w:r>
-        <w:rPr>
-          <w:rFonts w:ascii="Arial" w:hAnsi="Arial" w:cs="Arial"/>
-          <w:sz w:val="24"/>
-          <w:szCs w:val="24"/>
-        </w:rPr>
-        <w:t>Testgame</w:t>
-      </w:r>
-      <w:proofErr w:type="spellEnd"/>
-      <w:r>
-        <w:rPr>
-          <w:rFonts w:ascii="Arial" w:hAnsi="Arial" w:cs="Arial"/>
-          <w:sz w:val="24"/>
-          <w:szCs w:val="24"/>
-        </w:rPr>
-        <w:t xml:space="preserve"> mode</w:t>
-      </w:r>
-    </w:p>
-    <w:p>
-      <w:pPr>
-        <w:pStyle w:val="ListParagraph"/>
-        <w:numPr>
-          <w:ilvl w:val="0"/>
-          <w:numId w:val="4"/>
+          <w:numId w:val="7"/>
+        </w:numPr>
+        <w:rPr>
+          <w:rFonts w:ascii="Arial" w:hAnsi="Arial" w:cs="Arial"/>
+          <w:sz w:val="24"/>
+          <w:szCs w:val="24"/>
+        </w:rPr>
+      </w:pPr>
+      <w:r>
+        <w:rPr>
+          <w:rFonts w:ascii="Arial" w:hAnsi="Arial" w:cs="Arial"/>
+          <w:sz w:val="24"/>
+          <w:szCs w:val="24"/>
+        </w:rPr>
+        <w:t>Click the dropdown and select Testgame mode</w:t>
+      </w:r>
+    </w:p>
+    <w:p>
+      <w:pPr>
+        <w:pStyle w:val="ListParagraph"/>
+        <w:numPr>
+          <w:ilvl w:val="0"/>
+          <w:numId w:val="7"/>
         </w:numPr>
         <w:rPr>
           <w:rFonts w:ascii="Arial" w:hAnsi="Arial" w:cs="Arial"/>
@@ -1933,47 +2274,29 @@
         <w:pStyle w:val="ListParagraph"/>
         <w:numPr>
           <w:ilvl w:val="0"/>
-          <w:numId w:val="4"/>
-        </w:numPr>
-        <w:rPr>
-          <w:rFonts w:ascii="Arial" w:hAnsi="Arial" w:cs="Arial"/>
-          <w:sz w:val="24"/>
-          <w:szCs w:val="24"/>
-        </w:rPr>
-      </w:pPr>
-      <w:r>
-        <w:rPr>
-          <w:rFonts w:ascii="Arial" w:hAnsi="Arial" w:cs="Arial"/>
-          <w:sz w:val="24"/>
-          <w:szCs w:val="24"/>
-        </w:rPr>
-        <w:t xml:space="preserve">In the </w:t>
-      </w:r>
-      <w:proofErr w:type="spellStart"/>
-      <w:r>
-        <w:rPr>
-          <w:rFonts w:ascii="Arial" w:hAnsi="Arial" w:cs="Arial"/>
-          <w:sz w:val="24"/>
-          <w:szCs w:val="24"/>
-        </w:rPr>
-        <w:t>VirtuCardClient</w:t>
-      </w:r>
-      <w:proofErr w:type="spellEnd"/>
-      <w:r>
-        <w:rPr>
-          <w:rFonts w:ascii="Arial" w:hAnsi="Arial" w:cs="Arial"/>
-          <w:sz w:val="24"/>
-          <w:szCs w:val="24"/>
-        </w:rPr>
-        <w:t xml:space="preserve"> application enter the 6-character room code found on the host’s screen into the field labeled “Enter Code…”</w:t>
-      </w:r>
-    </w:p>
-    <w:p>
-      <w:pPr>
-        <w:pStyle w:val="ListParagraph"/>
-        <w:numPr>
-          <w:ilvl w:val="0"/>
-          <w:numId w:val="4"/>
+          <w:numId w:val="7"/>
+        </w:numPr>
+        <w:rPr>
+          <w:rFonts w:ascii="Arial" w:hAnsi="Arial" w:cs="Arial"/>
+          <w:sz w:val="24"/>
+          <w:szCs w:val="24"/>
+        </w:rPr>
+      </w:pPr>
+      <w:r>
+        <w:rPr>
+          <w:rFonts w:ascii="Arial" w:hAnsi="Arial" w:cs="Arial"/>
+          <w:sz w:val="24"/>
+          <w:szCs w:val="24"/>
+        </w:rPr>
+        <w:t>In the VirtuCardClient application enter the 6-character room code found on the host’s screen into the field labeled “Enter Code…”</w:t>
+      </w:r>
+    </w:p>
+    <w:p>
+      <w:pPr>
+        <w:pStyle w:val="ListParagraph"/>
+        <w:numPr>
+          <w:ilvl w:val="0"/>
+          <w:numId w:val="7"/>
         </w:numPr>
         <w:rPr>
           <w:rFonts w:ascii="Arial" w:hAnsi="Arial" w:cs="Arial"/>
@@ -1995,7 +2318,7 @@
         <w:pStyle w:val="ListParagraph"/>
         <w:numPr>
           <w:ilvl w:val="0"/>
-          <w:numId w:val="4"/>
+          <w:numId w:val="7"/>
         </w:numPr>
         <w:rPr>
           <w:rFonts w:ascii="Arial" w:hAnsi="Arial" w:cs="Arial"/>
@@ -2017,7 +2340,7 @@
         <w:pStyle w:val="ListParagraph"/>
         <w:numPr>
           <w:ilvl w:val="0"/>
-          <w:numId w:val="4"/>
+          <w:numId w:val="7"/>
         </w:numPr>
         <w:rPr>
           <w:rFonts w:ascii="Arial" w:hAnsi="Arial" w:cs="Arial"/>
@@ -2039,29 +2362,29 @@
         <w:pStyle w:val="ListParagraph"/>
         <w:numPr>
           <w:ilvl w:val="0"/>
-          <w:numId w:val="4"/>
-        </w:numPr>
-        <w:rPr>
-          <w:rFonts w:ascii="Arial" w:hAnsi="Arial" w:cs="Arial"/>
-          <w:sz w:val="24"/>
-          <w:szCs w:val="24"/>
-        </w:rPr>
-      </w:pPr>
-      <w:r>
-        <w:rPr>
-          <w:rFonts w:ascii="Arial" w:hAnsi="Arial" w:cs="Arial"/>
-          <w:sz w:val="24"/>
-          <w:szCs w:val="24"/>
-        </w:rPr>
-        <w:t>O</w:t>
-      </w:r>
-      <w:r>
-        <w:rPr>
-          <w:rFonts w:ascii="Arial" w:hAnsi="Arial" w:cs="Arial"/>
-          <w:sz w:val="24"/>
-          <w:szCs w:val="24"/>
-        </w:rPr>
-        <w:t xml:space="preserve">n whichever client is first, have them skip their turn </w:t>
+          <w:numId w:val="7"/>
+        </w:numPr>
+        <w:rPr>
+          <w:rFonts w:ascii="Arial" w:hAnsi="Arial" w:cs="Arial"/>
+          <w:sz w:val="24"/>
+          <w:szCs w:val="24"/>
+        </w:rPr>
+      </w:pPr>
+      <w:r>
+        <w:rPr>
+          <w:rFonts w:ascii="Arial" w:hAnsi="Arial" w:cs="Arial"/>
+          <w:sz w:val="24"/>
+          <w:szCs w:val="24"/>
+        </w:rPr>
+        <w:t xml:space="preserve">Once the client is in game hit </w:t>
+      </w:r>
+      <w:r>
+        <w:rPr>
+          <w:rFonts w:ascii="Arial" w:hAnsi="Arial" w:cs="Arial"/>
+          <w:sz w:val="24"/>
+          <w:szCs w:val="24"/>
+        </w:rPr>
+        <w:t>play card button</w:t>
       </w:r>
     </w:p>
     <w:p>
@@ -2088,51 +2411,29 @@
           <w:sz w:val="24"/>
           <w:szCs w:val="24"/>
         </w:rPr>
-        <w:t>It should now show on the host screen that it is the other player’s turn</w:t>
-      </w:r>
-    </w:p>
-    <w:p>
-      <w:pPr>
-        <w:pStyle w:val="ListParagraph"/>
-        <w:numPr>
-          <w:ilvl w:val="0"/>
-          <w:numId w:val="4"/>
-        </w:numPr>
-        <w:rPr>
-          <w:rFonts w:ascii="Arial" w:hAnsi="Arial" w:cs="Arial"/>
-          <w:sz w:val="24"/>
-          <w:szCs w:val="24"/>
-        </w:rPr>
-      </w:pPr>
-      <w:r>
-        <w:rPr>
-          <w:rFonts w:ascii="Arial" w:hAnsi="Arial" w:cs="Arial"/>
-          <w:sz w:val="24"/>
-          <w:szCs w:val="24"/>
-        </w:rPr>
-        <w:t>Now click the add card button on the other client’s screen</w:t>
-      </w:r>
-    </w:p>
-    <w:p>
-      <w:pPr>
-        <w:pStyle w:val="ListParagraph"/>
-        <w:numPr>
-          <w:ilvl w:val="0"/>
-          <w:numId w:val="4"/>
-        </w:numPr>
-        <w:rPr>
-          <w:rFonts w:ascii="Arial" w:hAnsi="Arial" w:cs="Arial"/>
-          <w:sz w:val="24"/>
-          <w:szCs w:val="24"/>
-        </w:rPr>
-      </w:pPr>
-      <w:r>
-        <w:rPr>
-          <w:rFonts w:ascii="Arial" w:hAnsi="Arial" w:cs="Arial"/>
-          <w:sz w:val="24"/>
-          <w:szCs w:val="24"/>
-        </w:rPr>
-        <w:t>Now click play card on the other client’s screen</w:t>
+        <w:t>Nothing should happen, as the player does not have a card yet.</w:t>
+      </w:r>
+    </w:p>
+    <w:p>
+      <w:pPr>
+        <w:pStyle w:val="ListParagraph"/>
+        <w:numPr>
+          <w:ilvl w:val="0"/>
+          <w:numId w:val="7"/>
+        </w:numPr>
+        <w:rPr>
+          <w:rFonts w:ascii="Arial" w:hAnsi="Arial" w:cs="Arial"/>
+          <w:sz w:val="24"/>
+          <w:szCs w:val="24"/>
+        </w:rPr>
+      </w:pPr>
+      <w:r>
+        <w:rPr>
+          <w:rFonts w:ascii="Arial" w:hAnsi="Arial" w:cs="Arial"/>
+          <w:sz w:val="24"/>
+          <w:szCs w:val="24"/>
+        </w:rPr>
+        <w:t>Click the draw card button on the client</w:t>
       </w:r>
     </w:p>
     <w:p>
@@ -2159,23 +2460,96 @@
           <w:sz w:val="24"/>
           <w:szCs w:val="24"/>
         </w:rPr>
-        <w:t>The card should be played, going from the client’s hand to the host screen</w:t>
-      </w:r>
-      <w:r>
-        <w:rPr>
-          <w:rFonts w:ascii="Arial" w:hAnsi="Arial" w:cs="Arial"/>
-          <w:sz w:val="24"/>
-          <w:szCs w:val="24"/>
-        </w:rPr>
-        <w:t xml:space="preserve"> and it should now be the other player’s turn</w:t>
-      </w:r>
-    </w:p>
-    <w:p>
-      <w:pPr>
-        <w:pStyle w:val="ListParagraph"/>
-        <w:numPr>
-          <w:ilvl w:val="0"/>
-          <w:numId w:val="4"/>
+        <w:t>The client should have a card added to their hand.</w:t>
+      </w:r>
+    </w:p>
+    <w:p>
+      <w:pPr>
+        <w:rPr>
+          <w:rFonts w:ascii="Arial" w:hAnsi="Arial" w:cs="Arial"/>
+          <w:sz w:val="24"/>
+          <w:szCs w:val="24"/>
+        </w:rPr>
+      </w:pPr>
+      <w:r>
+        <w:rPr>
+          <w:noProof/>
+        </w:rPr>
+        <w:drawing>
+          <wp:inline distT="0" distB="0" distL="0" distR="0" wp14:anchorId="6738A4B2" wp14:editId="03132F1D">
+            <wp:extent cx="747668" cy="1476375"/>
+            <wp:effectExtent l="0" t="0" r="0" b="0"/>
+            <wp:docPr id="11" name="Picture 11"/>
+            <wp:cNvGraphicFramePr>
+              <a:graphicFrameLocks xmlns:a="http://schemas.openxmlformats.org/drawingml/2006/main" noChangeAspect="1"/>
+            </wp:cNvGraphicFramePr>
+            <a:graphic xmlns:a="http://schemas.openxmlformats.org/drawingml/2006/main">
+              <a:graphicData uri="http://schemas.openxmlformats.org/drawingml/2006/picture">
+                <pic:pic xmlns:pic="http://schemas.openxmlformats.org/drawingml/2006/picture">
+                  <pic:nvPicPr>
+                    <pic:cNvPr id="1" name=""/>
+                    <pic:cNvPicPr/>
+                  </pic:nvPicPr>
+                  <pic:blipFill>
+                    <a:blip r:embed="rId5"/>
+                    <a:stretch>
+                      <a:fillRect/>
+                    </a:stretch>
+                  </pic:blipFill>
+                  <pic:spPr>
+                    <a:xfrm>
+                      <a:off x="0" y="0"/>
+                      <a:ext cx="747668" cy="1476375"/>
+                    </a:xfrm>
+                    <a:prstGeom prst="rect">
+                      <a:avLst/>
+                    </a:prstGeom>
+                  </pic:spPr>
+                </pic:pic>
+              </a:graphicData>
+            </a:graphic>
+          </wp:inline>
+        </w:drawing>
+      </w:r>
+    </w:p>
+    <w:p>
+      <w:pPr>
+        <w:pStyle w:val="ListParagraph"/>
+        <w:numPr>
+          <w:ilvl w:val="0"/>
+          <w:numId w:val="6"/>
+        </w:numPr>
+        <w:rPr>
+          <w:rFonts w:ascii="Arial" w:hAnsi="Arial" w:cs="Arial"/>
+          <w:sz w:val="24"/>
+          <w:szCs w:val="24"/>
+        </w:rPr>
+      </w:pPr>
+      <w:r>
+        <w:rPr>
+          <w:rFonts w:ascii="Arial" w:hAnsi="Arial" w:cs="Arial"/>
+          <w:sz w:val="24"/>
+          <w:szCs w:val="24"/>
+        </w:rPr>
+        <w:t>When the client draws a card this is what there screen should look like. In this scenario the client has drawn a 10 of clubs</w:t>
+      </w:r>
+    </w:p>
+    <w:p>
+      <w:pPr>
+        <w:ind w:left="360"/>
+        <w:rPr>
+          <w:rFonts w:ascii="Arial" w:hAnsi="Arial" w:cs="Arial"/>
+          <w:sz w:val="24"/>
+          <w:szCs w:val="24"/>
+        </w:rPr>
+      </w:pPr>
+    </w:p>
+    <w:p>
+      <w:pPr>
+        <w:pStyle w:val="ListParagraph"/>
+        <w:numPr>
+          <w:ilvl w:val="0"/>
+          <w:numId w:val="7"/>
         </w:numPr>
         <w:rPr>
           <w:rFonts w:ascii="Arial" w:hAnsi="Arial" w:cs="Arial"/>
@@ -2191,7 +2565,7 @@
           <w:szCs w:val="24"/>
           <w:shd w:val="clear" w:color="auto" w:fill="FFFFFF"/>
         </w:rPr>
-        <w:t>Repeat step 19-20 on the other player’s hand</w:t>
+        <w:t>Click the play card button</w:t>
       </w:r>
     </w:p>
     <w:p>
@@ -2220,14 +2594,213 @@
         </w:rPr>
         <w:t>The card should be played, going from the client’s hand to the host screen</w:t>
       </w:r>
-      <w:r>
-        <w:rPr>
-          <w:rFonts w:ascii="Arial" w:hAnsi="Arial" w:cs="Arial"/>
-          <w:sz w:val="24"/>
-          <w:szCs w:val="24"/>
-        </w:rPr>
-        <w:t xml:space="preserve"> and it should now be the other player’s turn</w:t>
-      </w:r>
+    </w:p>
+    <w:p>
+      <w:pPr>
+        <w:rPr>
+          <w:rFonts w:ascii="Arial" w:hAnsi="Arial" w:cs="Arial"/>
+          <w:sz w:val="24"/>
+          <w:szCs w:val="24"/>
+          <w:shd w:val="clear" w:color="auto" w:fill="FFFFFF"/>
+        </w:rPr>
+      </w:pPr>
+      <w:r>
+        <w:rPr>
+          <w:noProof/>
+        </w:rPr>
+        <w:lastRenderedPageBreak/>
+        <w:drawing>
+          <wp:inline distT="0" distB="0" distL="0" distR="0" wp14:anchorId="03823DD4" wp14:editId="368A8D30">
+            <wp:extent cx="3000375" cy="1659251"/>
+            <wp:effectExtent l="0" t="0" r="0" b="0"/>
+            <wp:docPr id="12" name="Picture 12"/>
+            <wp:cNvGraphicFramePr>
+              <a:graphicFrameLocks xmlns:a="http://schemas.openxmlformats.org/drawingml/2006/main" noChangeAspect="1"/>
+            </wp:cNvGraphicFramePr>
+            <a:graphic xmlns:a="http://schemas.openxmlformats.org/drawingml/2006/main">
+              <a:graphicData uri="http://schemas.openxmlformats.org/drawingml/2006/picture">
+                <pic:pic xmlns:pic="http://schemas.openxmlformats.org/drawingml/2006/picture">
+                  <pic:nvPicPr>
+                    <pic:cNvPr id="1" name=""/>
+                    <pic:cNvPicPr/>
+                  </pic:nvPicPr>
+                  <pic:blipFill>
+                    <a:blip r:embed="rId6"/>
+                    <a:stretch>
+                      <a:fillRect/>
+                    </a:stretch>
+                  </pic:blipFill>
+                  <pic:spPr>
+                    <a:xfrm>
+                      <a:off x="0" y="0"/>
+                      <a:ext cx="3009565" cy="1664333"/>
+                    </a:xfrm>
+                    <a:prstGeom prst="rect">
+                      <a:avLst/>
+                    </a:prstGeom>
+                  </pic:spPr>
+                </pic:pic>
+              </a:graphicData>
+            </a:graphic>
+          </wp:inline>
+        </w:drawing>
+      </w:r>
+    </w:p>
+    <w:p>
+      <w:pPr>
+        <w:pStyle w:val="ListParagraph"/>
+        <w:numPr>
+          <w:ilvl w:val="0"/>
+          <w:numId w:val="6"/>
+        </w:numPr>
+        <w:rPr>
+          <w:rFonts w:ascii="Arial" w:hAnsi="Arial" w:cs="Arial"/>
+          <w:sz w:val="24"/>
+          <w:szCs w:val="24"/>
+          <w:shd w:val="clear" w:color="auto" w:fill="FFFFFF"/>
+        </w:rPr>
+      </w:pPr>
+      <w:r>
+        <w:rPr>
+          <w:rFonts w:ascii="Arial" w:hAnsi="Arial" w:cs="Arial"/>
+          <w:sz w:val="24"/>
+          <w:szCs w:val="24"/>
+          <w:shd w:val="clear" w:color="auto" w:fill="FFFFFF"/>
+        </w:rPr>
+        <w:t>Once the client has played the card, it will be sent and displayed on the top of the played card pile on the host screen</w:t>
+      </w:r>
+    </w:p>
+    <w:p>
+      <w:pPr>
+        <w:jc w:val="center"/>
+        <w:rPr>
+          <w:b/>
+          <w:bCs/>
+          <w:sz w:val="28"/>
+          <w:szCs w:val="28"/>
+        </w:rPr>
+      </w:pPr>
+    </w:p>
+    <w:p>
+      <w:pPr>
+        <w:jc w:val="center"/>
+        <w:rPr>
+          <w:b/>
+          <w:bCs/>
+          <w:sz w:val="28"/>
+          <w:szCs w:val="28"/>
+        </w:rPr>
+      </w:pPr>
+    </w:p>
+    <w:p>
+      <w:pPr>
+        <w:jc w:val="center"/>
+        <w:rPr>
+          <w:b/>
+          <w:bCs/>
+          <w:sz w:val="28"/>
+          <w:szCs w:val="28"/>
+        </w:rPr>
+      </w:pPr>
+    </w:p>
+    <w:p>
+      <w:pPr>
+        <w:jc w:val="center"/>
+        <w:rPr>
+          <w:b/>
+          <w:bCs/>
+          <w:sz w:val="28"/>
+          <w:szCs w:val="28"/>
+        </w:rPr>
+      </w:pPr>
+    </w:p>
+    <w:p>
+      <w:pPr>
+        <w:jc w:val="center"/>
+        <w:rPr>
+          <w:b/>
+          <w:bCs/>
+          <w:sz w:val="28"/>
+          <w:szCs w:val="28"/>
+        </w:rPr>
+      </w:pPr>
+    </w:p>
+    <w:p>
+      <w:pPr>
+        <w:jc w:val="center"/>
+        <w:rPr>
+          <w:b/>
+          <w:bCs/>
+          <w:sz w:val="28"/>
+          <w:szCs w:val="28"/>
+        </w:rPr>
+      </w:pPr>
+    </w:p>
+    <w:p>
+      <w:pPr>
+        <w:jc w:val="center"/>
+        <w:rPr>
+          <w:b/>
+          <w:bCs/>
+          <w:sz w:val="28"/>
+          <w:szCs w:val="28"/>
+        </w:rPr>
+      </w:pPr>
+    </w:p>
+    <w:p>
+      <w:pPr>
+        <w:jc w:val="center"/>
+        <w:rPr>
+          <w:b/>
+          <w:bCs/>
+          <w:sz w:val="28"/>
+          <w:szCs w:val="28"/>
+        </w:rPr>
+      </w:pPr>
+    </w:p>
+    <w:p>
+      <w:pPr>
+        <w:jc w:val="center"/>
+        <w:rPr>
+          <w:b/>
+          <w:bCs/>
+          <w:sz w:val="28"/>
+          <w:szCs w:val="28"/>
+        </w:rPr>
+      </w:pPr>
+    </w:p>
+    <w:p>
+      <w:pPr>
+        <w:jc w:val="center"/>
+        <w:rPr>
+          <w:b/>
+          <w:bCs/>
+          <w:sz w:val="28"/>
+          <w:szCs w:val="28"/>
+        </w:rPr>
+      </w:pPr>
+    </w:p>
+    <w:p>
+      <w:pPr>
+        <w:jc w:val="center"/>
+        <w:rPr>
+          <w:b/>
+          <w:bCs/>
+          <w:sz w:val="28"/>
+          <w:szCs w:val="28"/>
+        </w:rPr>
+      </w:pPr>
+    </w:p>
+    <w:p>
+      <w:pPr>
+        <w:jc w:val="center"/>
+        <w:rPr>
+          <w:b/>
+          <w:bCs/>
+          <w:sz w:val="28"/>
+          <w:szCs w:val="28"/>
+        </w:rPr>
+      </w:pPr>
     </w:p>
     <w:p>
       <w:pPr>
@@ -2262,6 +2835,7 @@
           <w:sz w:val="28"/>
           <w:szCs w:val="28"/>
         </w:rPr>
+        <w:lastRenderedPageBreak/>
         <w:t xml:space="preserve">Test </w:t>
       </w:r>
       <w:r>
@@ -2293,16 +2867,7 @@
           <w:sz w:val="24"/>
           <w:szCs w:val="24"/>
         </w:rPr>
-        <w:t xml:space="preserve">Start </w:t>
-      </w:r>
-      <w:proofErr w:type="spellStart"/>
-      <w:r>
-        <w:rPr>
-          <w:rFonts w:ascii="Arial" w:hAnsi="Arial" w:cs="Arial"/>
-          <w:sz w:val="24"/>
-          <w:szCs w:val="24"/>
-        </w:rPr>
-        <w:t>VirtuCard</w:t>
+        <w:t>Start VirtuCard</w:t>
       </w:r>
       <w:r>
         <w:rPr>
@@ -2312,7 +2877,6 @@
         </w:rPr>
         <w:t>Client</w:t>
       </w:r>
-      <w:proofErr w:type="spellEnd"/>
       <w:r>
         <w:rPr>
           <w:rFonts w:ascii="Arial" w:hAnsi="Arial" w:cs="Arial"/>
@@ -2485,25 +3049,7 @@
           <w:sz w:val="24"/>
           <w:szCs w:val="24"/>
         </w:rPr>
-        <w:t xml:space="preserve">Start </w:t>
-      </w:r>
-      <w:proofErr w:type="spellStart"/>
-      <w:r>
-        <w:rPr>
-          <w:rFonts w:ascii="Arial" w:hAnsi="Arial" w:cs="Arial"/>
-          <w:sz w:val="24"/>
-          <w:szCs w:val="24"/>
-        </w:rPr>
-        <w:t>VirtuCardHost</w:t>
-      </w:r>
-      <w:proofErr w:type="spellEnd"/>
-      <w:r>
-        <w:rPr>
-          <w:rFonts w:ascii="Arial" w:hAnsi="Arial" w:cs="Arial"/>
-          <w:sz w:val="24"/>
-          <w:szCs w:val="24"/>
-        </w:rPr>
-        <w:t xml:space="preserve"> application</w:t>
+        <w:t>Start VirtuCardHost application</w:t>
       </w:r>
     </w:p>
     <w:p>
@@ -2525,25 +3071,7 @@
           <w:sz w:val="24"/>
           <w:szCs w:val="24"/>
         </w:rPr>
-        <w:t xml:space="preserve">Repeat steps 2-7 but on the </w:t>
-      </w:r>
-      <w:proofErr w:type="spellStart"/>
-      <w:r>
-        <w:rPr>
-          <w:rFonts w:ascii="Arial" w:hAnsi="Arial" w:cs="Arial"/>
-          <w:sz w:val="24"/>
-          <w:szCs w:val="24"/>
-        </w:rPr>
-        <w:t>VirtuCardHost</w:t>
-      </w:r>
-      <w:proofErr w:type="spellEnd"/>
-      <w:r>
-        <w:rPr>
-          <w:rFonts w:ascii="Arial" w:hAnsi="Arial" w:cs="Arial"/>
-          <w:sz w:val="24"/>
-          <w:szCs w:val="24"/>
-        </w:rPr>
-        <w:t xml:space="preserve"> application</w:t>
+        <w:t>Repeat steps 2-7 but on the VirtuCardHost application</w:t>
       </w:r>
     </w:p>
     <w:p>
@@ -2587,25 +3115,7 @@
           <w:sz w:val="24"/>
           <w:szCs w:val="24"/>
         </w:rPr>
-        <w:t xml:space="preserve">Click the dropdown and select </w:t>
-      </w:r>
-      <w:proofErr w:type="spellStart"/>
-      <w:r>
-        <w:rPr>
-          <w:rFonts w:ascii="Arial" w:hAnsi="Arial" w:cs="Arial"/>
-          <w:sz w:val="24"/>
-          <w:szCs w:val="24"/>
-        </w:rPr>
-        <w:t>Testgame</w:t>
-      </w:r>
-      <w:proofErr w:type="spellEnd"/>
-      <w:r>
-        <w:rPr>
-          <w:rFonts w:ascii="Arial" w:hAnsi="Arial" w:cs="Arial"/>
-          <w:sz w:val="24"/>
-          <w:szCs w:val="24"/>
-        </w:rPr>
-        <w:t xml:space="preserve"> mode</w:t>
+        <w:t>Click the dropdown and select Testgame mode</w:t>
       </w:r>
     </w:p>
     <w:p>
@@ -2649,25 +3159,7 @@
           <w:sz w:val="24"/>
           <w:szCs w:val="24"/>
         </w:rPr>
-        <w:t xml:space="preserve">In the </w:t>
-      </w:r>
-      <w:proofErr w:type="spellStart"/>
-      <w:r>
-        <w:rPr>
-          <w:rFonts w:ascii="Arial" w:hAnsi="Arial" w:cs="Arial"/>
-          <w:sz w:val="24"/>
-          <w:szCs w:val="24"/>
-        </w:rPr>
-        <w:t>VirtuCardClient</w:t>
-      </w:r>
-      <w:proofErr w:type="spellEnd"/>
-      <w:r>
-        <w:rPr>
-          <w:rFonts w:ascii="Arial" w:hAnsi="Arial" w:cs="Arial"/>
-          <w:sz w:val="24"/>
-          <w:szCs w:val="24"/>
-        </w:rPr>
-        <w:t xml:space="preserve"> application enter the 6-character room code found on the host’s screen into the field labeled “Enter Code…”</w:t>
+        <w:t>In the VirtuCardClient application enter the 6-character room code found on the host’s screen into the field labeled “Enter Code…”</w:t>
       </w:r>
     </w:p>
     <w:p>
@@ -2787,6 +3279,86 @@
     </w:p>
     <w:p>
       <w:pPr>
+        <w:rPr>
+          <w:rFonts w:ascii="Arial" w:hAnsi="Arial" w:cs="Arial"/>
+          <w:sz w:val="24"/>
+          <w:szCs w:val="24"/>
+        </w:rPr>
+      </w:pPr>
+      <w:r>
+        <w:rPr>
+          <w:noProof/>
+        </w:rPr>
+        <w:drawing>
+          <wp:inline distT="0" distB="0" distL="0" distR="0" wp14:anchorId="72A3DC78" wp14:editId="3CB168E8">
+            <wp:extent cx="3886200" cy="2147426"/>
+            <wp:effectExtent l="0" t="0" r="0" b="5715"/>
+            <wp:docPr id="13" name="Picture 13"/>
+            <wp:cNvGraphicFramePr>
+              <a:graphicFrameLocks xmlns:a="http://schemas.openxmlformats.org/drawingml/2006/main" noChangeAspect="1"/>
+            </wp:cNvGraphicFramePr>
+            <a:graphic xmlns:a="http://schemas.openxmlformats.org/drawingml/2006/main">
+              <a:graphicData uri="http://schemas.openxmlformats.org/drawingml/2006/picture">
+                <pic:pic xmlns:pic="http://schemas.openxmlformats.org/drawingml/2006/picture">
+                  <pic:nvPicPr>
+                    <pic:cNvPr id="1" name=""/>
+                    <pic:cNvPicPr/>
+                  </pic:nvPicPr>
+                  <pic:blipFill>
+                    <a:blip r:embed="rId12"/>
+                    <a:stretch>
+                      <a:fillRect/>
+                    </a:stretch>
+                  </pic:blipFill>
+                  <pic:spPr>
+                    <a:xfrm>
+                      <a:off x="0" y="0"/>
+                      <a:ext cx="3888300" cy="2148586"/>
+                    </a:xfrm>
+                    <a:prstGeom prst="rect">
+                      <a:avLst/>
+                    </a:prstGeom>
+                  </pic:spPr>
+                </pic:pic>
+              </a:graphicData>
+            </a:graphic>
+          </wp:inline>
+        </w:drawing>
+      </w:r>
+    </w:p>
+    <w:p>
+      <w:pPr>
+        <w:pStyle w:val="ListParagraph"/>
+        <w:numPr>
+          <w:ilvl w:val="0"/>
+          <w:numId w:val="6"/>
+        </w:numPr>
+        <w:rPr>
+          <w:rFonts w:ascii="Arial" w:hAnsi="Arial" w:cs="Arial"/>
+          <w:sz w:val="24"/>
+          <w:szCs w:val="24"/>
+        </w:rPr>
+      </w:pPr>
+      <w:r>
+        <w:rPr>
+          <w:rFonts w:ascii="Arial" w:hAnsi="Arial" w:cs="Arial"/>
+          <w:sz w:val="24"/>
+          <w:szCs w:val="24"/>
+        </w:rPr>
+        <w:t>The host will briefly display this showing that the player has skipped their turn</w:t>
+      </w:r>
+    </w:p>
+    <w:p>
+      <w:pPr>
+        <w:rPr>
+          <w:rFonts w:ascii="Arial" w:hAnsi="Arial" w:cs="Arial"/>
+          <w:sz w:val="24"/>
+          <w:szCs w:val="24"/>
+        </w:rPr>
+      </w:pPr>
+    </w:p>
+    <w:p>
+      <w:pPr>
         <w:pStyle w:val="ListParagraph"/>
         <w:numPr>
           <w:ilvl w:val="0"/>
@@ -2856,7 +3428,61 @@
         <w:t>The card should be played, going from the client’s hand to the host screen</w:t>
       </w:r>
     </w:p>
-    <w:p/>
+    <w:p>
+      <w:r>
+        <w:rPr>
+          <w:noProof/>
+        </w:rPr>
+        <w:lastRenderedPageBreak/>
+        <w:drawing>
+          <wp:inline distT="0" distB="0" distL="0" distR="0" wp14:anchorId="7B94ABF8" wp14:editId="39D87161">
+            <wp:extent cx="3727808" cy="2105025"/>
+            <wp:effectExtent l="0" t="0" r="6350" b="0"/>
+            <wp:docPr id="14" name="Picture 14"/>
+            <wp:cNvGraphicFramePr>
+              <a:graphicFrameLocks xmlns:a="http://schemas.openxmlformats.org/drawingml/2006/main" noChangeAspect="1"/>
+            </wp:cNvGraphicFramePr>
+            <a:graphic xmlns:a="http://schemas.openxmlformats.org/drawingml/2006/main">
+              <a:graphicData uri="http://schemas.openxmlformats.org/drawingml/2006/picture">
+                <pic:pic xmlns:pic="http://schemas.openxmlformats.org/drawingml/2006/picture">
+                  <pic:nvPicPr>
+                    <pic:cNvPr id="1" name=""/>
+                    <pic:cNvPicPr/>
+                  </pic:nvPicPr>
+                  <pic:blipFill>
+                    <a:blip r:embed="rId13"/>
+                    <a:stretch>
+                      <a:fillRect/>
+                    </a:stretch>
+                  </pic:blipFill>
+                  <pic:spPr>
+                    <a:xfrm>
+                      <a:off x="0" y="0"/>
+                      <a:ext cx="3728869" cy="2105624"/>
+                    </a:xfrm>
+                    <a:prstGeom prst="rect">
+                      <a:avLst/>
+                    </a:prstGeom>
+                  </pic:spPr>
+                </pic:pic>
+              </a:graphicData>
+            </a:graphic>
+          </wp:inline>
+        </w:drawing>
+      </w:r>
+    </w:p>
+    <w:p>
+      <w:pPr>
+        <w:pStyle w:val="ListParagraph"/>
+        <w:numPr>
+          <w:ilvl w:val="0"/>
+          <w:numId w:val="6"/>
+        </w:numPr>
+      </w:pPr>
+      <w:r>
+        <w:t>After drawing a card and playing it, the host should still update even though the player has attempted to manipulate the order of players playing with one person in the lobby</w:t>
+      </w:r>
+    </w:p>
     <w:sectPr>
       <w:pgSz w:w="12240" w:h="15840"/>
       <w:pgMar w:top="1440" w:right="1440" w:bottom="1440" w:left="1440" w:header="720" w:footer="720" w:gutter="0"/>
@@ -3048,6 +3674,118 @@
     </w:lvl>
   </w:abstractNum>
   <w:abstractNum w:abstractNumId="2" w15:restartNumberingAfterBreak="0">
+    <w:nsid w:val="24B324AD"/>
+    <w:multiLevelType w:val="hybridMultilevel"/>
+    <w:tmpl w:val="B82AB2B0"/>
+    <w:lvl w:ilvl="0" w:tplc="E3DC2BC0">
+      <w:numFmt w:val="bullet"/>
+      <w:lvlText w:val="-"/>
+      <w:lvlJc w:val="left"/>
+      <w:pPr>
+        <w:ind w:left="720" w:hanging="360"/>
+      </w:pPr>
+      <w:rPr>
+        <w:rFonts w:ascii="Arial" w:eastAsiaTheme="minorHAnsi" w:hAnsi="Arial" w:cs="Arial" w:hint="default"/>
+      </w:rPr>
+    </w:lvl>
+    <w:lvl w:ilvl="1" w:tplc="04090003" w:tentative="1">
+      <w:start w:val="1"/>
+      <w:numFmt w:val="bullet"/>
+      <w:lvlText w:val="o"/>
+      <w:lvlJc w:val="left"/>
+      <w:pPr>
+        <w:ind w:left="1440" w:hanging="360"/>
+      </w:pPr>
+      <w:rPr>
+        <w:rFonts w:ascii="Courier New" w:hAnsi="Courier New" w:cs="Courier New" w:hint="default"/>
+      </w:rPr>
+    </w:lvl>
+    <w:lvl w:ilvl="2" w:tplc="04090005" w:tentative="1">
+      <w:start w:val="1"/>
+      <w:numFmt w:val="bullet"/>
+      <w:lvlText w:val=""/>
+      <w:lvlJc w:val="left"/>
+      <w:pPr>
+        <w:ind w:left="2160" w:hanging="360"/>
+      </w:pPr>
+      <w:rPr>
+        <w:rFonts w:ascii="Wingdings" w:hAnsi="Wingdings" w:hint="default"/>
+      </w:rPr>
+    </w:lvl>
+    <w:lvl w:ilvl="3" w:tplc="04090001" w:tentative="1">
+      <w:start w:val="1"/>
+      <w:numFmt w:val="bullet"/>
+      <w:lvlText w:val=""/>
+      <w:lvlJc w:val="left"/>
+      <w:pPr>
+        <w:ind w:left="2880" w:hanging="360"/>
+      </w:pPr>
+      <w:rPr>
+        <w:rFonts w:ascii="Symbol" w:hAnsi="Symbol" w:hint="default"/>
+      </w:rPr>
+    </w:lvl>
+    <w:lvl w:ilvl="4" w:tplc="04090003" w:tentative="1">
+      <w:start w:val="1"/>
+      <w:numFmt w:val="bullet"/>
+      <w:lvlText w:val="o"/>
+      <w:lvlJc w:val="left"/>
+      <w:pPr>
+        <w:ind w:left="3600" w:hanging="360"/>
+      </w:pPr>
+      <w:rPr>
+        <w:rFonts w:ascii="Courier New" w:hAnsi="Courier New" w:cs="Courier New" w:hint="default"/>
+      </w:rPr>
+    </w:lvl>
+    <w:lvl w:ilvl="5" w:tplc="04090005" w:tentative="1">
+      <w:start w:val="1"/>
+      <w:numFmt w:val="bullet"/>
+      <w:lvlText w:val=""/>
+      <w:lvlJc w:val="left"/>
+      <w:pPr>
+        <w:ind w:left="4320" w:hanging="360"/>
+      </w:pPr>
+      <w:rPr>
+        <w:rFonts w:ascii="Wingdings" w:hAnsi="Wingdings" w:hint="default"/>
+      </w:rPr>
+    </w:lvl>
+    <w:lvl w:ilvl="6" w:tplc="04090001" w:tentative="1">
+      <w:start w:val="1"/>
+      <w:numFmt w:val="bullet"/>
+      <w:lvlText w:val=""/>
+      <w:lvlJc w:val="left"/>
+      <w:pPr>
+        <w:ind w:left="5040" w:hanging="360"/>
+      </w:pPr>
+      <w:rPr>
+        <w:rFonts w:ascii="Symbol" w:hAnsi="Symbol" w:hint="default"/>
+      </w:rPr>
+    </w:lvl>
+    <w:lvl w:ilvl="7" w:tplc="04090003" w:tentative="1">
+      <w:start w:val="1"/>
+      <w:numFmt w:val="bullet"/>
+      <w:lvlText w:val="o"/>
+      <w:lvlJc w:val="left"/>
+      <w:pPr>
+        <w:ind w:left="5760" w:hanging="360"/>
+      </w:pPr>
+      <w:rPr>
+        <w:rFonts w:ascii="Courier New" w:hAnsi="Courier New" w:cs="Courier New" w:hint="default"/>
+      </w:rPr>
+    </w:lvl>
+    <w:lvl w:ilvl="8" w:tplc="04090005" w:tentative="1">
+      <w:start w:val="1"/>
+      <w:numFmt w:val="bullet"/>
+      <w:lvlText w:val=""/>
+      <w:lvlJc w:val="left"/>
+      <w:pPr>
+        <w:ind w:left="6480" w:hanging="360"/>
+      </w:pPr>
+      <w:rPr>
+        <w:rFonts w:ascii="Wingdings" w:hAnsi="Wingdings" w:hint="default"/>
+      </w:rPr>
+    </w:lvl>
+  </w:abstractNum>
+  <w:abstractNum w:abstractNumId="3" w15:restartNumberingAfterBreak="0">
     <w:nsid w:val="2A012A65"/>
     <w:multiLevelType w:val="hybridMultilevel"/>
     <w:tmpl w:val="A974690A"/>
@@ -3136,7 +3874,189 @@
       </w:pPr>
     </w:lvl>
   </w:abstractNum>
-  <w:abstractNum w:abstractNumId="3" w15:restartNumberingAfterBreak="0">
+  <w:abstractNum w:abstractNumId="4" w15:restartNumberingAfterBreak="0">
+    <w:nsid w:val="2FCF4252"/>
+    <w:multiLevelType w:val="hybridMultilevel"/>
+    <w:tmpl w:val="338E317E"/>
+    <w:lvl w:ilvl="0" w:tplc="35EE6AEC">
+      <w:start w:val="1"/>
+      <w:numFmt w:val="decimal"/>
+      <w:lvlText w:val="%1."/>
+      <w:lvlJc w:val="left"/>
+      <w:pPr>
+        <w:ind w:left="720" w:hanging="360"/>
+      </w:pPr>
+      <w:rPr>
+        <w:rFonts w:hint="default"/>
+        <w:b w:val="0"/>
+        <w:bCs w:val="0"/>
+      </w:rPr>
+    </w:lvl>
+    <w:lvl w:ilvl="1" w:tplc="04090019" w:tentative="1">
+      <w:start w:val="1"/>
+      <w:numFmt w:val="lowerLetter"/>
+      <w:lvlText w:val="%2."/>
+      <w:lvlJc w:val="left"/>
+      <w:pPr>
+        <w:ind w:left="1440" w:hanging="360"/>
+      </w:pPr>
+    </w:lvl>
+    <w:lvl w:ilvl="2" w:tplc="0409001B" w:tentative="1">
+      <w:start w:val="1"/>
+      <w:numFmt w:val="lowerRoman"/>
+      <w:lvlText w:val="%3."/>
+      <w:lvlJc w:val="right"/>
+      <w:pPr>
+        <w:ind w:left="2160" w:hanging="180"/>
+      </w:pPr>
+    </w:lvl>
+    <w:lvl w:ilvl="3" w:tplc="0409000F" w:tentative="1">
+      <w:start w:val="1"/>
+      <w:numFmt w:val="decimal"/>
+      <w:lvlText w:val="%4."/>
+      <w:lvlJc w:val="left"/>
+      <w:pPr>
+        <w:ind w:left="2880" w:hanging="360"/>
+      </w:pPr>
+    </w:lvl>
+    <w:lvl w:ilvl="4" w:tplc="04090019" w:tentative="1">
+      <w:start w:val="1"/>
+      <w:numFmt w:val="lowerLetter"/>
+      <w:lvlText w:val="%5."/>
+      <w:lvlJc w:val="left"/>
+      <w:pPr>
+        <w:ind w:left="3600" w:hanging="360"/>
+      </w:pPr>
+    </w:lvl>
+    <w:lvl w:ilvl="5" w:tplc="0409001B" w:tentative="1">
+      <w:start w:val="1"/>
+      <w:numFmt w:val="lowerRoman"/>
+      <w:lvlText w:val="%6."/>
+      <w:lvlJc w:val="right"/>
+      <w:pPr>
+        <w:ind w:left="4320" w:hanging="180"/>
+      </w:pPr>
+    </w:lvl>
+    <w:lvl w:ilvl="6" w:tplc="0409000F" w:tentative="1">
+      <w:start w:val="1"/>
+      <w:numFmt w:val="decimal"/>
+      <w:lvlText w:val="%7."/>
+      <w:lvlJc w:val="left"/>
+      <w:pPr>
+        <w:ind w:left="5040" w:hanging="360"/>
+      </w:pPr>
+    </w:lvl>
+    <w:lvl w:ilvl="7" w:tplc="04090019" w:tentative="1">
+      <w:start w:val="1"/>
+      <w:numFmt w:val="lowerLetter"/>
+      <w:lvlText w:val="%8."/>
+      <w:lvlJc w:val="left"/>
+      <w:pPr>
+        <w:ind w:left="5760" w:hanging="360"/>
+      </w:pPr>
+    </w:lvl>
+    <w:lvl w:ilvl="8" w:tplc="0409001B" w:tentative="1">
+      <w:start w:val="1"/>
+      <w:numFmt w:val="lowerRoman"/>
+      <w:lvlText w:val="%9."/>
+      <w:lvlJc w:val="right"/>
+      <w:pPr>
+        <w:ind w:left="6480" w:hanging="180"/>
+      </w:pPr>
+    </w:lvl>
+  </w:abstractNum>
+  <w:abstractNum w:abstractNumId="5" w15:restartNumberingAfterBreak="0">
+    <w:nsid w:val="52B10A1F"/>
+    <w:multiLevelType w:val="hybridMultilevel"/>
+    <w:tmpl w:val="03169B66"/>
+    <w:lvl w:ilvl="0" w:tplc="FE603418">
+      <w:start w:val="1"/>
+      <w:numFmt w:val="decimal"/>
+      <w:lvlText w:val="%1."/>
+      <w:lvlJc w:val="left"/>
+      <w:pPr>
+        <w:ind w:left="720" w:hanging="360"/>
+      </w:pPr>
+      <w:rPr>
+        <w:rFonts w:hint="default"/>
+        <w:b w:val="0"/>
+        <w:bCs w:val="0"/>
+      </w:rPr>
+    </w:lvl>
+    <w:lvl w:ilvl="1" w:tplc="04090019" w:tentative="1">
+      <w:start w:val="1"/>
+      <w:numFmt w:val="lowerLetter"/>
+      <w:lvlText w:val="%2."/>
+      <w:lvlJc w:val="left"/>
+      <w:pPr>
+        <w:ind w:left="1440" w:hanging="360"/>
+      </w:pPr>
+    </w:lvl>
+    <w:lvl w:ilvl="2" w:tplc="0409001B" w:tentative="1">
+      <w:start w:val="1"/>
+      <w:numFmt w:val="lowerRoman"/>
+      <w:lvlText w:val="%3."/>
+      <w:lvlJc w:val="right"/>
+      <w:pPr>
+        <w:ind w:left="2160" w:hanging="180"/>
+      </w:pPr>
+    </w:lvl>
+    <w:lvl w:ilvl="3" w:tplc="0409000F" w:tentative="1">
+      <w:start w:val="1"/>
+      <w:numFmt w:val="decimal"/>
+      <w:lvlText w:val="%4."/>
+      <w:lvlJc w:val="left"/>
+      <w:pPr>
+        <w:ind w:left="2880" w:hanging="360"/>
+      </w:pPr>
+    </w:lvl>
+    <w:lvl w:ilvl="4" w:tplc="04090019" w:tentative="1">
+      <w:start w:val="1"/>
+      <w:numFmt w:val="lowerLetter"/>
+      <w:lvlText w:val="%5."/>
+      <w:lvlJc w:val="left"/>
+      <w:pPr>
+        <w:ind w:left="3600" w:hanging="360"/>
+      </w:pPr>
+    </w:lvl>
+    <w:lvl w:ilvl="5" w:tplc="0409001B" w:tentative="1">
+      <w:start w:val="1"/>
+      <w:numFmt w:val="lowerRoman"/>
+      <w:lvlText w:val="%6."/>
+      <w:lvlJc w:val="right"/>
+      <w:pPr>
+        <w:ind w:left="4320" w:hanging="180"/>
+      </w:pPr>
+    </w:lvl>
+    <w:lvl w:ilvl="6" w:tplc="0409000F" w:tentative="1">
+      <w:start w:val="1"/>
+      <w:numFmt w:val="decimal"/>
+      <w:lvlText w:val="%7."/>
+      <w:lvlJc w:val="left"/>
+      <w:pPr>
+        <w:ind w:left="5040" w:hanging="360"/>
+      </w:pPr>
+    </w:lvl>
+    <w:lvl w:ilvl="7" w:tplc="04090019" w:tentative="1">
+      <w:start w:val="1"/>
+      <w:numFmt w:val="lowerLetter"/>
+      <w:lvlText w:val="%8."/>
+      <w:lvlJc w:val="left"/>
+      <w:pPr>
+        <w:ind w:left="5760" w:hanging="360"/>
+      </w:pPr>
+    </w:lvl>
+    <w:lvl w:ilvl="8" w:tplc="0409001B" w:tentative="1">
+      <w:start w:val="1"/>
+      <w:numFmt w:val="lowerRoman"/>
+      <w:lvlText w:val="%9."/>
+      <w:lvlJc w:val="right"/>
+      <w:pPr>
+        <w:ind w:left="6480" w:hanging="180"/>
+      </w:pPr>
+    </w:lvl>
+  </w:abstractNum>
+  <w:abstractNum w:abstractNumId="6" w15:restartNumberingAfterBreak="0">
     <w:nsid w:val="74B62DF0"/>
     <w:multiLevelType w:val="hybridMultilevel"/>
     <w:tmpl w:val="A974690A"/>
@@ -3225,7 +4145,7 @@
       </w:pPr>
     </w:lvl>
   </w:abstractNum>
-  <w:abstractNum w:abstractNumId="4" w15:restartNumberingAfterBreak="0">
+  <w:abstractNum w:abstractNumId="7" w15:restartNumberingAfterBreak="0">
     <w:nsid w:val="7D284AE2"/>
     <w:multiLevelType w:val="hybridMultilevel"/>
     <w:tmpl w:val="63AC267C"/>
@@ -3315,19 +4235,28 @@
     </w:lvl>
   </w:abstractNum>
   <w:num w:numId="1">
-    <w:abstractNumId w:val="4"/>
+    <w:abstractNumId w:val="7"/>
   </w:num>
   <w:num w:numId="2">
-    <w:abstractNumId w:val="2"/>
+    <w:abstractNumId w:val="3"/>
   </w:num>
   <w:num w:numId="3">
     <w:abstractNumId w:val="0"/>
   </w:num>
   <w:num w:numId="4">
-    <w:abstractNumId w:val="3"/>
+    <w:abstractNumId w:val="6"/>
   </w:num>
   <w:num w:numId="5">
     <w:abstractNumId w:val="1"/>
+  </w:num>
+  <w:num w:numId="6">
+    <w:abstractNumId w:val="2"/>
+  </w:num>
+  <w:num w:numId="7">
+    <w:abstractNumId w:val="5"/>
+  </w:num>
+  <w:num w:numId="8">
+    <w:abstractNumId w:val="4"/>
   </w:num>
 </w:numbering>
 </file>

</xml_diff>